<commit_message>
Fixed any problems the Project Report had and did some code formatting
Fixed any problems the Project Report had and did some code formatting
</commit_message>
<xml_diff>
--- a/Project Report/TeamProject2_Report.docx
+++ b/Project Report/TeamProject2_Report.docx
@@ -4,80 +4,72 @@
   <w:body>
     <w:p>
       <w:pPr>
-        <w:rPr>
-          <w:rFonts w:ascii="Times New Roman" w:eastAsia="Times New Roman" w:hAnsi="Times New Roman" w:cs="Times New Roman"/>
-          <w:b/>
-          <w:sz w:val="36"/>
-          <w:szCs w:val="36"/>
-        </w:rPr>
-      </w:pPr>
-      <w:r>
-        <w:rPr>
-          <w:rFonts w:ascii="Times New Roman" w:eastAsia="Times New Roman" w:hAnsi="Times New Roman" w:cs="Times New Roman"/>
-          <w:b/>
-          <w:sz w:val="36"/>
-          <w:szCs w:val="36"/>
-        </w:rPr>
-        <w:t xml:space="preserve"> </w:t>
-      </w:r>
-      <w:r>
-        <w:rPr>
-          <w:rFonts w:ascii="Times New Roman" w:eastAsia="Times New Roman" w:hAnsi="Times New Roman" w:cs="Times New Roman"/>
-          <w:b/>
-          <w:sz w:val="36"/>
-          <w:szCs w:val="36"/>
+        <w:pStyle w:val="Title"/>
+        <w:jc w:val="center"/>
+        <w:rPr>
+          <w:b/>
+          <w:bCs/>
+        </w:rPr>
+      </w:pPr>
+      <w:r>
+        <w:rPr>
+          <w:b/>
+          <w:bCs/>
         </w:rPr>
         <w:t xml:space="preserve">CPT-281 Team Project </w:t>
       </w:r>
       <w:r>
         <w:rPr>
-          <w:rFonts w:ascii="Times New Roman" w:eastAsia="Times New Roman" w:hAnsi="Times New Roman" w:cs="Times New Roman"/>
-          <w:b/>
-          <w:sz w:val="36"/>
-          <w:szCs w:val="36"/>
+          <w:b/>
+          <w:bCs/>
         </w:rPr>
         <w:t>2</w:t>
       </w:r>
       <w:r>
         <w:rPr>
-          <w:rFonts w:ascii="Times New Roman" w:eastAsia="Times New Roman" w:hAnsi="Times New Roman" w:cs="Times New Roman"/>
-          <w:b/>
-          <w:sz w:val="36"/>
-          <w:szCs w:val="36"/>
+          <w:b/>
+          <w:bCs/>
         </w:rPr>
         <w:t xml:space="preserve">: </w:t>
       </w:r>
-      <w:r>
-        <w:rPr>
-          <w:rFonts w:ascii="Times New Roman" w:eastAsia="Times New Roman" w:hAnsi="Times New Roman" w:cs="Times New Roman"/>
-          <w:b/>
-          <w:sz w:val="36"/>
-          <w:szCs w:val="36"/>
+    </w:p>
+    <w:p>
+      <w:pPr>
+        <w:pStyle w:val="Title"/>
+        <w:jc w:val="center"/>
+        <w:rPr>
+          <w:b/>
+          <w:bCs/>
+        </w:rPr>
+      </w:pPr>
+      <w:r>
+        <w:rPr>
+          <w:b/>
+          <w:bCs/>
         </w:rPr>
         <w:t>Infix Expression Parser</w:t>
       </w:r>
     </w:p>
     <w:p>
       <w:pPr>
-        <w:rPr>
-          <w:rFonts w:ascii="Times New Roman" w:eastAsia="Times New Roman" w:hAnsi="Times New Roman" w:cs="Times New Roman"/>
-          <w:sz w:val="32"/>
-          <w:szCs w:val="32"/>
-        </w:rPr>
-      </w:pPr>
-      <w:r>
-        <w:rPr>
-          <w:rFonts w:ascii="Times New Roman" w:eastAsia="Times New Roman" w:hAnsi="Times New Roman" w:cs="Times New Roman"/>
-          <w:sz w:val="32"/>
-          <w:szCs w:val="32"/>
+        <w:pStyle w:val="Subtitle"/>
+        <w:jc w:val="center"/>
+        <w:rPr>
+          <w:b/>
+          <w:bCs/>
+        </w:rPr>
+      </w:pPr>
+      <w:r>
+        <w:rPr>
+          <w:b/>
+          <w:bCs/>
         </w:rPr>
         <w:t xml:space="preserve">Contributors: </w:t>
       </w:r>
       <w:r>
         <w:rPr>
-          <w:rFonts w:ascii="Times New Roman" w:eastAsia="Times New Roman" w:hAnsi="Times New Roman" w:cs="Times New Roman"/>
-          <w:sz w:val="32"/>
-          <w:szCs w:val="32"/>
+          <w:b/>
+          <w:bCs/>
         </w:rPr>
         <w:t>Joe Simon, Eric Vaughn, Jordan Pham,</w:t>
       </w:r>
@@ -93,18 +85,17 @@
     </w:p>
     <w:p>
       <w:pPr>
-        <w:rPr>
-          <w:rFonts w:ascii="Times New Roman" w:eastAsia="Times New Roman" w:hAnsi="Times New Roman" w:cs="Times New Roman"/>
-          <w:sz w:val="32"/>
-          <w:szCs w:val="32"/>
+        <w:pStyle w:val="Heading1"/>
+        <w:rPr>
+          <w:b/>
+          <w:bCs/>
           <w:u w:val="single"/>
         </w:rPr>
       </w:pPr>
       <w:r>
         <w:rPr>
-          <w:rFonts w:ascii="Times New Roman" w:eastAsia="Times New Roman" w:hAnsi="Times New Roman" w:cs="Times New Roman"/>
-          <w:sz w:val="32"/>
-          <w:szCs w:val="32"/>
+          <w:b/>
+          <w:bCs/>
           <w:u w:val="single"/>
         </w:rPr>
         <w:t>Project Summary:</w:t>
@@ -156,18 +147,17 @@
     </w:p>
     <w:p>
       <w:pPr>
-        <w:rPr>
-          <w:rFonts w:ascii="Times New Roman" w:eastAsia="Times New Roman" w:hAnsi="Times New Roman" w:cs="Times New Roman"/>
-          <w:sz w:val="32"/>
-          <w:szCs w:val="32"/>
+        <w:pStyle w:val="Heading2"/>
+        <w:rPr>
+          <w:b/>
+          <w:bCs/>
           <w:u w:val="single"/>
         </w:rPr>
       </w:pPr>
       <w:r>
         <w:rPr>
-          <w:rFonts w:ascii="Times New Roman" w:eastAsia="Times New Roman" w:hAnsi="Times New Roman" w:cs="Times New Roman"/>
-          <w:sz w:val="32"/>
-          <w:szCs w:val="32"/>
+          <w:b/>
+          <w:bCs/>
           <w:u w:val="single"/>
         </w:rPr>
         <w:t xml:space="preserve">Technical Requirements: </w:t>
@@ -466,18 +456,17 @@
     </w:p>
     <w:p>
       <w:pPr>
-        <w:rPr>
-          <w:rFonts w:ascii="Times New Roman" w:eastAsia="Times New Roman" w:hAnsi="Times New Roman" w:cs="Times New Roman"/>
-          <w:sz w:val="32"/>
-          <w:szCs w:val="32"/>
+        <w:pStyle w:val="Heading2"/>
+        <w:rPr>
+          <w:b/>
+          <w:bCs/>
           <w:u w:val="single"/>
         </w:rPr>
       </w:pPr>
       <w:r>
         <w:rPr>
-          <w:rFonts w:ascii="Times New Roman" w:eastAsia="Times New Roman" w:hAnsi="Times New Roman" w:cs="Times New Roman"/>
-          <w:sz w:val="32"/>
-          <w:szCs w:val="32"/>
+          <w:b/>
+          <w:bCs/>
           <w:u w:val="single"/>
         </w:rPr>
         <w:t>Functionality:</w:t>
@@ -587,58 +576,464 @@
     </w:p>
     <w:p>
       <w:pPr>
-        <w:rPr>
-          <w:rFonts w:ascii="Times New Roman" w:hAnsi="Times New Roman" w:cs="Times New Roman"/>
-          <w:b/>
-          <w:bCs/>
-          <w:sz w:val="40"/>
-          <w:szCs w:val="40"/>
-        </w:rPr>
-      </w:pPr>
-      <w:r>
-        <w:rPr>
-          <w:rFonts w:ascii="Times New Roman" w:hAnsi="Times New Roman" w:cs="Times New Roman"/>
-          <w:b/>
-          <w:bCs/>
-          <w:sz w:val="40"/>
-          <w:szCs w:val="40"/>
+        <w:pStyle w:val="Heading1"/>
+        <w:rPr>
+          <w:b/>
+          <w:bCs/>
+          <w:u w:val="single"/>
+        </w:rPr>
+      </w:pPr>
+      <w:r>
+        <w:rPr>
+          <w:b/>
+          <w:bCs/>
+          <w:u w:val="single"/>
         </w:rPr>
         <w:t>System Design:</w:t>
       </w:r>
     </w:p>
     <w:p>
       <w:pPr>
-        <w:pStyle w:val="ListParagraph"/>
-        <w:numPr>
-          <w:ilvl w:val="0"/>
-          <w:numId w:val="4"/>
-        </w:numPr>
+        <w:pStyle w:val="Heading2"/>
+        <w:rPr>
+          <w:b/>
+          <w:bCs/>
+        </w:rPr>
+      </w:pPr>
+      <w:r>
+        <w:rPr>
+          <w:b/>
+          <w:bCs/>
+        </w:rPr>
+        <w:t>Helper functions</w:t>
+      </w:r>
+      <w:r>
+        <w:rPr>
+          <w:b/>
+          <w:bCs/>
+        </w:rPr>
+        <w:t>:</w:t>
+      </w:r>
+    </w:p>
+    <w:p>
+      <w:pPr>
+        <w:ind w:left="270"/>
+        <w:rPr>
+          <w:rFonts w:ascii="Times New Roman" w:hAnsi="Times New Roman" w:cs="Times New Roman"/>
+          <w:sz w:val="28"/>
+          <w:szCs w:val="28"/>
+        </w:rPr>
+      </w:pPr>
+      <w:r>
+        <w:rPr>
+          <w:rFonts w:ascii="Times New Roman" w:hAnsi="Times New Roman" w:cs="Times New Roman"/>
+          <w:sz w:val="28"/>
+          <w:szCs w:val="28"/>
+        </w:rPr>
+        <w:t>The helper functions in this program are designed with three key functions in mind. “</w:t>
+      </w:r>
+      <w:proofErr w:type="spellStart"/>
+      <w:r>
+        <w:rPr>
+          <w:rFonts w:ascii="Times New Roman" w:hAnsi="Times New Roman" w:cs="Times New Roman"/>
+          <w:sz w:val="28"/>
+          <w:szCs w:val="28"/>
+        </w:rPr>
+        <w:t>Get_precedence</w:t>
+      </w:r>
+      <w:proofErr w:type="spellEnd"/>
+      <w:r>
+        <w:rPr>
+          <w:rFonts w:ascii="Times New Roman" w:hAnsi="Times New Roman" w:cs="Times New Roman"/>
+          <w:sz w:val="28"/>
+          <w:szCs w:val="28"/>
+        </w:rPr>
+        <w:t xml:space="preserve">” function takes a given operand and returns its corresponding precedence. The </w:t>
+      </w:r>
+      <w:r>
+        <w:rPr>
+          <w:rFonts w:ascii="Times New Roman" w:hAnsi="Times New Roman" w:cs="Times New Roman"/>
+          <w:sz w:val="28"/>
+          <w:szCs w:val="28"/>
+        </w:rPr>
+        <w:t>“</w:t>
+      </w:r>
+      <w:proofErr w:type="spellStart"/>
+      <w:r>
+        <w:rPr>
+          <w:rFonts w:ascii="Times New Roman" w:hAnsi="Times New Roman" w:cs="Times New Roman"/>
+          <w:sz w:val="28"/>
+          <w:szCs w:val="28"/>
+        </w:rPr>
+        <w:t>infix_to_postfix</w:t>
+      </w:r>
+      <w:proofErr w:type="spellEnd"/>
+      <w:r>
+        <w:rPr>
+          <w:rFonts w:ascii="Times New Roman" w:hAnsi="Times New Roman" w:cs="Times New Roman"/>
+          <w:sz w:val="28"/>
+          <w:szCs w:val="28"/>
+        </w:rPr>
+        <w:t>” function converts an infix expression to a postfix expression</w:t>
+      </w:r>
+      <w:r>
+        <w:rPr>
+          <w:rFonts w:ascii="Times New Roman" w:hAnsi="Times New Roman" w:cs="Times New Roman"/>
+          <w:sz w:val="28"/>
+          <w:szCs w:val="28"/>
+        </w:rPr>
+        <w:t xml:space="preserve"> returning the successfully converted postfix expression. Lastly, the “</w:t>
+      </w:r>
+      <w:proofErr w:type="spellStart"/>
+      <w:r>
+        <w:rPr>
+          <w:rFonts w:ascii="Times New Roman" w:hAnsi="Times New Roman" w:cs="Times New Roman"/>
+          <w:sz w:val="28"/>
+          <w:szCs w:val="28"/>
+        </w:rPr>
+        <w:t>add_spaces_between_terms</w:t>
+      </w:r>
+      <w:proofErr w:type="spellEnd"/>
+      <w:r>
+        <w:rPr>
+          <w:rFonts w:ascii="Times New Roman" w:hAnsi="Times New Roman" w:cs="Times New Roman"/>
+          <w:sz w:val="28"/>
+          <w:szCs w:val="28"/>
+        </w:rPr>
+        <w:t xml:space="preserve">” function adds spaces appropriately so that the results of the expression are consistent no matter how the user inputs their expression. </w:t>
+      </w:r>
+    </w:p>
+    <w:p>
+      <w:pPr>
         <w:ind w:left="270" w:hanging="270"/>
         <w:rPr>
           <w:rFonts w:ascii="Times New Roman" w:hAnsi="Times New Roman" w:cs="Times New Roman"/>
-          <w:b/>
-          <w:bCs/>
-          <w:sz w:val="32"/>
-          <w:szCs w:val="32"/>
-        </w:rPr>
-      </w:pPr>
-      <w:r>
-        <w:rPr>
-          <w:rFonts w:ascii="Times New Roman" w:hAnsi="Times New Roman" w:cs="Times New Roman"/>
-          <w:b/>
-          <w:bCs/>
-          <w:sz w:val="32"/>
-          <w:szCs w:val="32"/>
-        </w:rPr>
-        <w:t>Helper functions</w:t>
-      </w:r>
-      <w:r>
-        <w:rPr>
-          <w:rFonts w:ascii="Times New Roman" w:hAnsi="Times New Roman" w:cs="Times New Roman"/>
-          <w:b/>
-          <w:bCs/>
-          <w:sz w:val="32"/>
-          <w:szCs w:val="32"/>
+          <w:sz w:val="28"/>
+          <w:szCs w:val="28"/>
+        </w:rPr>
+      </w:pPr>
+    </w:p>
+    <w:p>
+      <w:pPr>
+        <w:pStyle w:val="Heading2"/>
+        <w:rPr>
+          <w:b/>
+          <w:bCs/>
+        </w:rPr>
+      </w:pPr>
+      <w:r>
+        <w:rPr>
+          <w:b/>
+          <w:bCs/>
+        </w:rPr>
+        <w:t>Evaluator</w:t>
+      </w:r>
+      <w:r>
+        <w:rPr>
+          <w:b/>
+          <w:bCs/>
+        </w:rPr>
+        <w:t xml:space="preserve"> Class:</w:t>
+      </w:r>
+    </w:p>
+    <w:p>
+      <w:pPr>
+        <w:ind w:left="360"/>
+        <w:rPr>
+          <w:rFonts w:ascii="Times New Roman" w:hAnsi="Times New Roman" w:cs="Times New Roman"/>
+          <w:sz w:val="28"/>
+          <w:szCs w:val="28"/>
+        </w:rPr>
+      </w:pPr>
+      <w:proofErr w:type="spellStart"/>
+      <w:r>
+        <w:rPr>
+          <w:rFonts w:ascii="Times New Roman" w:hAnsi="Times New Roman" w:cs="Times New Roman"/>
+          <w:sz w:val="28"/>
+          <w:szCs w:val="28"/>
+        </w:rPr>
+        <w:t>Evaluator.h</w:t>
+      </w:r>
+      <w:proofErr w:type="spellEnd"/>
+      <w:r>
+        <w:rPr>
+          <w:rFonts w:ascii="Times New Roman" w:hAnsi="Times New Roman" w:cs="Times New Roman"/>
+          <w:sz w:val="28"/>
+          <w:szCs w:val="28"/>
+        </w:rPr>
+        <w:t xml:space="preserve"> has two stacks and two class member functions</w:t>
+      </w:r>
+      <w:r>
+        <w:rPr>
+          <w:rFonts w:ascii="Times New Roman" w:hAnsi="Times New Roman" w:cs="Times New Roman"/>
+          <w:sz w:val="28"/>
+          <w:szCs w:val="28"/>
+        </w:rPr>
+        <w:t xml:space="preserve">. </w:t>
+      </w:r>
+      <w:proofErr w:type="spellStart"/>
+      <w:r>
+        <w:rPr>
+          <w:rFonts w:ascii="Times New Roman" w:hAnsi="Times New Roman" w:cs="Times New Roman"/>
+          <w:sz w:val="28"/>
+          <w:szCs w:val="28"/>
+        </w:rPr>
+        <w:t>Evaluator.h</w:t>
+      </w:r>
+      <w:proofErr w:type="spellEnd"/>
+      <w:r>
+        <w:rPr>
+          <w:rFonts w:ascii="Times New Roman" w:hAnsi="Times New Roman" w:cs="Times New Roman"/>
+          <w:sz w:val="28"/>
+          <w:szCs w:val="28"/>
+        </w:rPr>
+        <w:t xml:space="preserve"> depends on </w:t>
+      </w:r>
+      <w:proofErr w:type="spellStart"/>
+      <w:r>
+        <w:rPr>
+          <w:rFonts w:ascii="Times New Roman" w:hAnsi="Times New Roman" w:cs="Times New Roman"/>
+          <w:sz w:val="28"/>
+          <w:szCs w:val="28"/>
+        </w:rPr>
+        <w:t>helper_functions.h</w:t>
+      </w:r>
+      <w:proofErr w:type="spellEnd"/>
+      <w:r>
+        <w:rPr>
+          <w:rFonts w:ascii="Times New Roman" w:hAnsi="Times New Roman" w:cs="Times New Roman"/>
+          <w:sz w:val="28"/>
+          <w:szCs w:val="28"/>
+        </w:rPr>
+        <w:t>.</w:t>
+      </w:r>
+      <w:r>
+        <w:rPr>
+          <w:rFonts w:ascii="Times New Roman" w:hAnsi="Times New Roman" w:cs="Times New Roman"/>
+          <w:sz w:val="28"/>
+          <w:szCs w:val="28"/>
+        </w:rPr>
+        <w:t xml:space="preserve"> </w:t>
+      </w:r>
+      <w:r>
+        <w:rPr>
+          <w:rFonts w:ascii="Times New Roman" w:hAnsi="Times New Roman" w:cs="Times New Roman"/>
+          <w:sz w:val="28"/>
+          <w:szCs w:val="28"/>
+        </w:rPr>
+        <w:t xml:space="preserve">The Main program creates </w:t>
+      </w:r>
+      <w:proofErr w:type="gramStart"/>
+      <w:r>
+        <w:rPr>
+          <w:rFonts w:ascii="Times New Roman" w:hAnsi="Times New Roman" w:cs="Times New Roman"/>
+          <w:sz w:val="28"/>
+          <w:szCs w:val="28"/>
+        </w:rPr>
+        <w:t>a</w:t>
+      </w:r>
+      <w:proofErr w:type="gramEnd"/>
+      <w:r>
+        <w:rPr>
+          <w:rFonts w:ascii="Times New Roman" w:hAnsi="Times New Roman" w:cs="Times New Roman"/>
+          <w:sz w:val="28"/>
+          <w:szCs w:val="28"/>
+        </w:rPr>
+        <w:t xml:space="preserve"> Evaluator object to evaluate the infix expression. We first call </w:t>
+      </w:r>
+      <w:proofErr w:type="spellStart"/>
+      <w:r>
+        <w:rPr>
+          <w:rFonts w:ascii="Times New Roman" w:hAnsi="Times New Roman" w:cs="Times New Roman"/>
+          <w:sz w:val="28"/>
+          <w:szCs w:val="28"/>
+        </w:rPr>
+        <w:t>eval_infix</w:t>
+      </w:r>
+      <w:proofErr w:type="spellEnd"/>
+      <w:r>
+        <w:rPr>
+          <w:rFonts w:ascii="Times New Roman" w:hAnsi="Times New Roman" w:cs="Times New Roman"/>
+          <w:sz w:val="28"/>
+          <w:szCs w:val="28"/>
+        </w:rPr>
+        <w:t xml:space="preserve">, with a given string infix expression, which calls multiple functions within </w:t>
+      </w:r>
+      <w:proofErr w:type="spellStart"/>
+      <w:r>
+        <w:rPr>
+          <w:rFonts w:ascii="Times New Roman" w:hAnsi="Times New Roman" w:cs="Times New Roman"/>
+          <w:sz w:val="28"/>
+          <w:szCs w:val="28"/>
+        </w:rPr>
+        <w:t>helper_functions</w:t>
+      </w:r>
+      <w:proofErr w:type="spellEnd"/>
+      <w:r>
+        <w:rPr>
+          <w:rFonts w:ascii="Times New Roman" w:hAnsi="Times New Roman" w:cs="Times New Roman"/>
+          <w:sz w:val="28"/>
+          <w:szCs w:val="28"/>
+        </w:rPr>
+        <w:t xml:space="preserve">. First, it calls the function </w:t>
+      </w:r>
+      <w:proofErr w:type="spellStart"/>
+      <w:r>
+        <w:rPr>
+          <w:rFonts w:ascii="Times New Roman" w:hAnsi="Times New Roman" w:cs="Times New Roman"/>
+          <w:sz w:val="28"/>
+          <w:szCs w:val="28"/>
+        </w:rPr>
+        <w:t>add_spaces_between_terms</w:t>
+      </w:r>
+      <w:proofErr w:type="spellEnd"/>
+      <w:r>
+        <w:rPr>
+          <w:rFonts w:ascii="Times New Roman" w:hAnsi="Times New Roman" w:cs="Times New Roman"/>
+          <w:sz w:val="28"/>
+          <w:szCs w:val="28"/>
+        </w:rPr>
+        <w:t xml:space="preserve">, which sets the right </w:t>
+      </w:r>
+      <w:proofErr w:type="gramStart"/>
+      <w:r>
+        <w:rPr>
+          <w:rFonts w:ascii="Times New Roman" w:hAnsi="Times New Roman" w:cs="Times New Roman"/>
+          <w:sz w:val="28"/>
+          <w:szCs w:val="28"/>
+        </w:rPr>
+        <w:t>amount</w:t>
+      </w:r>
+      <w:proofErr w:type="gramEnd"/>
+      <w:r>
+        <w:rPr>
+          <w:rFonts w:ascii="Times New Roman" w:hAnsi="Times New Roman" w:cs="Times New Roman"/>
+          <w:sz w:val="28"/>
+          <w:szCs w:val="28"/>
+        </w:rPr>
+        <w:t xml:space="preserve"> of spaces for the string. Second, it calls </w:t>
+      </w:r>
+      <w:proofErr w:type="spellStart"/>
+      <w:r>
+        <w:rPr>
+          <w:rFonts w:ascii="Times New Roman" w:hAnsi="Times New Roman" w:cs="Times New Roman"/>
+          <w:sz w:val="28"/>
+          <w:szCs w:val="28"/>
+        </w:rPr>
+        <w:t>evaluate_specific_terms</w:t>
+      </w:r>
+      <w:proofErr w:type="spellEnd"/>
+      <w:r>
+        <w:rPr>
+          <w:rFonts w:ascii="Times New Roman" w:hAnsi="Times New Roman" w:cs="Times New Roman"/>
+          <w:sz w:val="28"/>
+          <w:szCs w:val="28"/>
+        </w:rPr>
+        <w:t xml:space="preserve">, which takes the top two elements from the stack&lt;int&gt; (holding the operands) and evaluates the operator connecting the two operands. Third, it </w:t>
+      </w:r>
+      <w:proofErr w:type="gramStart"/>
+      <w:r>
+        <w:rPr>
+          <w:rFonts w:ascii="Times New Roman" w:hAnsi="Times New Roman" w:cs="Times New Roman"/>
+          <w:sz w:val="28"/>
+          <w:szCs w:val="28"/>
+        </w:rPr>
+        <w:t>calls</w:t>
+      </w:r>
+      <w:proofErr w:type="gramEnd"/>
+      <w:r>
+        <w:rPr>
+          <w:rFonts w:ascii="Times New Roman" w:hAnsi="Times New Roman" w:cs="Times New Roman"/>
+          <w:sz w:val="28"/>
+          <w:szCs w:val="28"/>
+        </w:rPr>
+        <w:t xml:space="preserve"> </w:t>
+      </w:r>
+      <w:proofErr w:type="spellStart"/>
+      <w:r>
+        <w:rPr>
+          <w:rFonts w:ascii="Times New Roman" w:hAnsi="Times New Roman" w:cs="Times New Roman"/>
+          <w:sz w:val="28"/>
+          <w:szCs w:val="28"/>
+        </w:rPr>
+        <w:t>get_precedence</w:t>
+      </w:r>
+      <w:proofErr w:type="spellEnd"/>
+      <w:r>
+        <w:rPr>
+          <w:rFonts w:ascii="Times New Roman" w:hAnsi="Times New Roman" w:cs="Times New Roman"/>
+          <w:sz w:val="28"/>
+          <w:szCs w:val="28"/>
+        </w:rPr>
+        <w:t xml:space="preserve">, which makes sure that the operands get evaluated in the proper order for </w:t>
+      </w:r>
+      <w:proofErr w:type="spellStart"/>
+      <w:r>
+        <w:rPr>
+          <w:rFonts w:ascii="Times New Roman" w:hAnsi="Times New Roman" w:cs="Times New Roman"/>
+          <w:sz w:val="28"/>
+          <w:szCs w:val="28"/>
+        </w:rPr>
+        <w:t>infix_expressions</w:t>
+      </w:r>
+      <w:proofErr w:type="spellEnd"/>
+      <w:r>
+        <w:rPr>
+          <w:rFonts w:ascii="Times New Roman" w:hAnsi="Times New Roman" w:cs="Times New Roman"/>
+          <w:sz w:val="28"/>
+          <w:szCs w:val="28"/>
+        </w:rPr>
+        <w:t>.</w:t>
+      </w:r>
+    </w:p>
+    <w:p>
+      <w:pPr>
+        <w:ind w:left="360"/>
+        <w:rPr>
+          <w:rFonts w:ascii="Times New Roman" w:hAnsi="Times New Roman" w:cs="Times New Roman"/>
+          <w:sz w:val="28"/>
+          <w:szCs w:val="28"/>
+        </w:rPr>
+      </w:pPr>
+    </w:p>
+    <w:p>
+      <w:pPr>
+        <w:pStyle w:val="Heading1"/>
+        <w:rPr>
+          <w:b/>
+          <w:bCs/>
+          <w:u w:val="single"/>
+        </w:rPr>
+      </w:pPr>
+      <w:r>
+        <w:rPr>
+          <w:b/>
+          <w:bCs/>
+          <w:u w:val="single"/>
+        </w:rPr>
+        <w:lastRenderedPageBreak/>
+        <w:t>Data Structures:</w:t>
+      </w:r>
+    </w:p>
+    <w:p>
+      <w:pPr>
+        <w:pStyle w:val="Heading2"/>
+        <w:rPr>
+          <w:b/>
+          <w:bCs/>
+        </w:rPr>
+      </w:pPr>
+      <w:r>
+        <w:rPr>
+          <w:b/>
+          <w:bCs/>
+        </w:rPr>
+        <w:t>Stacks</w:t>
+      </w:r>
+      <w:r>
+        <w:rPr>
+          <w:b/>
+          <w:bCs/>
         </w:rPr>
         <w:t>:</w:t>
       </w:r>
@@ -658,509 +1053,69 @@
           <w:sz w:val="28"/>
           <w:szCs w:val="28"/>
         </w:rPr>
-        <w:t>The helper functions in this program are designed with three key functions in mind. “</w:t>
-      </w:r>
-      <w:proofErr w:type="spellStart"/>
-      <w:r>
-        <w:rPr>
-          <w:rFonts w:ascii="Times New Roman" w:hAnsi="Times New Roman" w:cs="Times New Roman"/>
-          <w:sz w:val="28"/>
-          <w:szCs w:val="28"/>
-        </w:rPr>
-        <w:t>Get_precedence</w:t>
-      </w:r>
-      <w:proofErr w:type="spellEnd"/>
-      <w:r>
-        <w:rPr>
-          <w:rFonts w:ascii="Times New Roman" w:hAnsi="Times New Roman" w:cs="Times New Roman"/>
-          <w:sz w:val="28"/>
-          <w:szCs w:val="28"/>
-        </w:rPr>
-        <w:t xml:space="preserve">” function takes a given operand and returns its corresponding precedence. The </w:t>
-      </w:r>
-      <w:r>
-        <w:rPr>
-          <w:rFonts w:ascii="Times New Roman" w:hAnsi="Times New Roman" w:cs="Times New Roman"/>
-          <w:sz w:val="28"/>
-          <w:szCs w:val="28"/>
-        </w:rPr>
-        <w:t>“</w:t>
-      </w:r>
-      <w:proofErr w:type="spellStart"/>
-      <w:r>
-        <w:rPr>
-          <w:rFonts w:ascii="Times New Roman" w:hAnsi="Times New Roman" w:cs="Times New Roman"/>
-          <w:sz w:val="28"/>
-          <w:szCs w:val="28"/>
-        </w:rPr>
-        <w:t>infix_to_postfix</w:t>
-      </w:r>
-      <w:proofErr w:type="spellEnd"/>
-      <w:r>
-        <w:rPr>
-          <w:rFonts w:ascii="Times New Roman" w:hAnsi="Times New Roman" w:cs="Times New Roman"/>
-          <w:sz w:val="28"/>
-          <w:szCs w:val="28"/>
-        </w:rPr>
-        <w:t>” function converts an infix expression to a postfix expression</w:t>
-      </w:r>
-      <w:r>
-        <w:rPr>
-          <w:rFonts w:ascii="Times New Roman" w:hAnsi="Times New Roman" w:cs="Times New Roman"/>
-          <w:sz w:val="28"/>
-          <w:szCs w:val="28"/>
-        </w:rPr>
-        <w:t xml:space="preserve"> returning the successfully converted postfix expression. Lastly, the “</w:t>
-      </w:r>
-      <w:proofErr w:type="spellStart"/>
-      <w:r>
-        <w:rPr>
-          <w:rFonts w:ascii="Times New Roman" w:hAnsi="Times New Roman" w:cs="Times New Roman"/>
-          <w:sz w:val="28"/>
-          <w:szCs w:val="28"/>
-        </w:rPr>
-        <w:t>add_spaces_between_terms</w:t>
-      </w:r>
-      <w:proofErr w:type="spellEnd"/>
-      <w:r>
-        <w:rPr>
-          <w:rFonts w:ascii="Times New Roman" w:hAnsi="Times New Roman" w:cs="Times New Roman"/>
-          <w:sz w:val="28"/>
-          <w:szCs w:val="28"/>
-        </w:rPr>
-        <w:t xml:space="preserve">” function adds spaces appropriately so that the results of the expression are consistent no matter how the user inputs their expression. </w:t>
-      </w:r>
-    </w:p>
-    <w:p>
-      <w:pPr>
-        <w:ind w:left="270" w:hanging="270"/>
-        <w:rPr>
-          <w:rFonts w:ascii="Times New Roman" w:hAnsi="Times New Roman" w:cs="Times New Roman"/>
-          <w:sz w:val="28"/>
-          <w:szCs w:val="28"/>
-        </w:rPr>
-      </w:pPr>
-    </w:p>
-    <w:p>
-      <w:pPr>
-        <w:pStyle w:val="ListParagraph"/>
-        <w:numPr>
-          <w:ilvl w:val="0"/>
-          <w:numId w:val="4"/>
-        </w:numPr>
-        <w:ind w:left="270" w:hanging="270"/>
-        <w:rPr>
-          <w:rFonts w:ascii="Times New Roman" w:hAnsi="Times New Roman" w:cs="Times New Roman"/>
-          <w:b/>
-          <w:bCs/>
-          <w:sz w:val="32"/>
-          <w:szCs w:val="32"/>
-        </w:rPr>
-      </w:pPr>
-      <w:r>
-        <w:rPr>
-          <w:rFonts w:ascii="Times New Roman" w:hAnsi="Times New Roman" w:cs="Times New Roman"/>
-          <w:b/>
-          <w:bCs/>
-          <w:sz w:val="32"/>
-          <w:szCs w:val="32"/>
-        </w:rPr>
-        <w:t xml:space="preserve">Evaluator </w:t>
-      </w:r>
-    </w:p>
-    <w:p>
-      <w:pPr>
-        <w:ind w:left="360"/>
-        <w:rPr>
-          <w:rFonts w:ascii="Times New Roman" w:hAnsi="Times New Roman" w:cs="Times New Roman"/>
-          <w:sz w:val="28"/>
-          <w:szCs w:val="28"/>
-        </w:rPr>
-      </w:pPr>
-      <w:proofErr w:type="spellStart"/>
-      <w:r>
-        <w:rPr>
-          <w:rFonts w:ascii="Times New Roman" w:hAnsi="Times New Roman" w:cs="Times New Roman"/>
-          <w:sz w:val="28"/>
-          <w:szCs w:val="28"/>
-        </w:rPr>
-        <w:t>Evaluator.h</w:t>
-      </w:r>
-      <w:proofErr w:type="spellEnd"/>
-      <w:r>
-        <w:rPr>
-          <w:rFonts w:ascii="Times New Roman" w:hAnsi="Times New Roman" w:cs="Times New Roman"/>
-          <w:sz w:val="28"/>
-          <w:szCs w:val="28"/>
-        </w:rPr>
-        <w:t xml:space="preserve"> has two stacks and two class member functions</w:t>
-      </w:r>
-      <w:r>
-        <w:rPr>
-          <w:rFonts w:ascii="Times New Roman" w:hAnsi="Times New Roman" w:cs="Times New Roman"/>
-          <w:sz w:val="28"/>
-          <w:szCs w:val="28"/>
-        </w:rPr>
-        <w:t xml:space="preserve">. </w:t>
-      </w:r>
-      <w:proofErr w:type="spellStart"/>
-      <w:r>
-        <w:rPr>
-          <w:rFonts w:ascii="Times New Roman" w:hAnsi="Times New Roman" w:cs="Times New Roman"/>
-          <w:sz w:val="28"/>
-          <w:szCs w:val="28"/>
-        </w:rPr>
-        <w:t>Evaluator.h</w:t>
-      </w:r>
-      <w:proofErr w:type="spellEnd"/>
-      <w:r>
-        <w:rPr>
-          <w:rFonts w:ascii="Times New Roman" w:hAnsi="Times New Roman" w:cs="Times New Roman"/>
-          <w:sz w:val="28"/>
-          <w:szCs w:val="28"/>
-        </w:rPr>
-        <w:t xml:space="preserve"> depends on </w:t>
-      </w:r>
-      <w:proofErr w:type="spellStart"/>
-      <w:r>
-        <w:rPr>
-          <w:rFonts w:ascii="Times New Roman" w:hAnsi="Times New Roman" w:cs="Times New Roman"/>
-          <w:sz w:val="28"/>
-          <w:szCs w:val="28"/>
-        </w:rPr>
-        <w:t>helper_functions.h</w:t>
-      </w:r>
-      <w:proofErr w:type="spellEnd"/>
-      <w:r>
-        <w:rPr>
-          <w:rFonts w:ascii="Times New Roman" w:hAnsi="Times New Roman" w:cs="Times New Roman"/>
-          <w:sz w:val="28"/>
-          <w:szCs w:val="28"/>
-        </w:rPr>
-        <w:t>.</w:t>
-      </w:r>
-      <w:r>
-        <w:rPr>
-          <w:rFonts w:ascii="Times New Roman" w:hAnsi="Times New Roman" w:cs="Times New Roman"/>
-          <w:sz w:val="28"/>
-          <w:szCs w:val="28"/>
-        </w:rPr>
-        <w:t xml:space="preserve"> </w:t>
-      </w:r>
-      <w:r>
-        <w:rPr>
-          <w:rFonts w:ascii="Times New Roman" w:hAnsi="Times New Roman" w:cs="Times New Roman"/>
-          <w:sz w:val="28"/>
-          <w:szCs w:val="28"/>
-        </w:rPr>
-        <w:t xml:space="preserve">The Main program creates </w:t>
-      </w:r>
-      <w:proofErr w:type="gramStart"/>
-      <w:r>
-        <w:rPr>
-          <w:rFonts w:ascii="Times New Roman" w:hAnsi="Times New Roman" w:cs="Times New Roman"/>
-          <w:sz w:val="28"/>
-          <w:szCs w:val="28"/>
-        </w:rPr>
-        <w:t>a</w:t>
-      </w:r>
-      <w:proofErr w:type="gramEnd"/>
-      <w:r>
-        <w:rPr>
-          <w:rFonts w:ascii="Times New Roman" w:hAnsi="Times New Roman" w:cs="Times New Roman"/>
-          <w:sz w:val="28"/>
-          <w:szCs w:val="28"/>
-        </w:rPr>
-        <w:t xml:space="preserve"> Evaluator object to evaluate the infix expression. We first call </w:t>
-      </w:r>
-      <w:proofErr w:type="spellStart"/>
-      <w:r>
-        <w:rPr>
-          <w:rFonts w:ascii="Times New Roman" w:hAnsi="Times New Roman" w:cs="Times New Roman"/>
-          <w:sz w:val="28"/>
-          <w:szCs w:val="28"/>
-        </w:rPr>
-        <w:t>eval_infix</w:t>
-      </w:r>
-      <w:proofErr w:type="spellEnd"/>
-      <w:r>
-        <w:rPr>
-          <w:rFonts w:ascii="Times New Roman" w:hAnsi="Times New Roman" w:cs="Times New Roman"/>
-          <w:sz w:val="28"/>
-          <w:szCs w:val="28"/>
-        </w:rPr>
-        <w:t xml:space="preserve">, with a given string infix expression, which calls multiple functions within </w:t>
-      </w:r>
-      <w:proofErr w:type="spellStart"/>
-      <w:r>
-        <w:rPr>
-          <w:rFonts w:ascii="Times New Roman" w:hAnsi="Times New Roman" w:cs="Times New Roman"/>
-          <w:sz w:val="28"/>
-          <w:szCs w:val="28"/>
-        </w:rPr>
-        <w:t>helper_functions</w:t>
-      </w:r>
-      <w:proofErr w:type="spellEnd"/>
-      <w:r>
-        <w:rPr>
-          <w:rFonts w:ascii="Times New Roman" w:hAnsi="Times New Roman" w:cs="Times New Roman"/>
-          <w:sz w:val="28"/>
-          <w:szCs w:val="28"/>
-        </w:rPr>
-        <w:t xml:space="preserve">. First, it calls the function </w:t>
-      </w:r>
-      <w:proofErr w:type="spellStart"/>
-      <w:r>
-        <w:rPr>
-          <w:rFonts w:ascii="Times New Roman" w:hAnsi="Times New Roman" w:cs="Times New Roman"/>
-          <w:sz w:val="28"/>
-          <w:szCs w:val="28"/>
-        </w:rPr>
-        <w:t>add_spaces_between_terms</w:t>
-      </w:r>
-      <w:proofErr w:type="spellEnd"/>
-      <w:r>
-        <w:rPr>
-          <w:rFonts w:ascii="Times New Roman" w:hAnsi="Times New Roman" w:cs="Times New Roman"/>
-          <w:sz w:val="28"/>
-          <w:szCs w:val="28"/>
-        </w:rPr>
-        <w:t xml:space="preserve">, which sets the right </w:t>
-      </w:r>
-      <w:proofErr w:type="gramStart"/>
-      <w:r>
-        <w:rPr>
-          <w:rFonts w:ascii="Times New Roman" w:hAnsi="Times New Roman" w:cs="Times New Roman"/>
-          <w:sz w:val="28"/>
-          <w:szCs w:val="28"/>
-        </w:rPr>
-        <w:t>amount</w:t>
-      </w:r>
-      <w:proofErr w:type="gramEnd"/>
-      <w:r>
-        <w:rPr>
-          <w:rFonts w:ascii="Times New Roman" w:hAnsi="Times New Roman" w:cs="Times New Roman"/>
-          <w:sz w:val="28"/>
-          <w:szCs w:val="28"/>
-        </w:rPr>
-        <w:t xml:space="preserve"> of spaces for the string. Second, it calls </w:t>
-      </w:r>
-      <w:proofErr w:type="spellStart"/>
-      <w:r>
-        <w:rPr>
-          <w:rFonts w:ascii="Times New Roman" w:hAnsi="Times New Roman" w:cs="Times New Roman"/>
-          <w:sz w:val="28"/>
-          <w:szCs w:val="28"/>
-        </w:rPr>
-        <w:t>evaluate_specific_terms</w:t>
-      </w:r>
-      <w:proofErr w:type="spellEnd"/>
-      <w:r>
-        <w:rPr>
-          <w:rFonts w:ascii="Times New Roman" w:hAnsi="Times New Roman" w:cs="Times New Roman"/>
-          <w:sz w:val="28"/>
-          <w:szCs w:val="28"/>
-        </w:rPr>
-        <w:t xml:space="preserve">, which takes the top two elements from the stack&lt;int&gt; (holding the operands) and evaluates the operator connecting the two operands. Third, it </w:t>
-      </w:r>
-      <w:proofErr w:type="gramStart"/>
-      <w:r>
-        <w:rPr>
-          <w:rFonts w:ascii="Times New Roman" w:hAnsi="Times New Roman" w:cs="Times New Roman"/>
-          <w:sz w:val="28"/>
-          <w:szCs w:val="28"/>
-        </w:rPr>
-        <w:t>calls</w:t>
-      </w:r>
-      <w:proofErr w:type="gramEnd"/>
-      <w:r>
-        <w:rPr>
-          <w:rFonts w:ascii="Times New Roman" w:hAnsi="Times New Roman" w:cs="Times New Roman"/>
-          <w:sz w:val="28"/>
-          <w:szCs w:val="28"/>
-        </w:rPr>
-        <w:t xml:space="preserve"> </w:t>
-      </w:r>
-      <w:proofErr w:type="spellStart"/>
-      <w:r>
-        <w:rPr>
-          <w:rFonts w:ascii="Times New Roman" w:hAnsi="Times New Roman" w:cs="Times New Roman"/>
-          <w:sz w:val="28"/>
-          <w:szCs w:val="28"/>
-        </w:rPr>
-        <w:t>get_precedence</w:t>
-      </w:r>
-      <w:proofErr w:type="spellEnd"/>
-      <w:r>
-        <w:rPr>
-          <w:rFonts w:ascii="Times New Roman" w:hAnsi="Times New Roman" w:cs="Times New Roman"/>
-          <w:sz w:val="28"/>
-          <w:szCs w:val="28"/>
-        </w:rPr>
-        <w:t xml:space="preserve">, which makes sure that the operands get evaluated in the proper order for </w:t>
-      </w:r>
-      <w:proofErr w:type="spellStart"/>
-      <w:r>
-        <w:rPr>
-          <w:rFonts w:ascii="Times New Roman" w:hAnsi="Times New Roman" w:cs="Times New Roman"/>
-          <w:sz w:val="28"/>
-          <w:szCs w:val="28"/>
-        </w:rPr>
-        <w:t>infix_expressions</w:t>
-      </w:r>
-      <w:proofErr w:type="spellEnd"/>
-      <w:r>
-        <w:rPr>
-          <w:rFonts w:ascii="Times New Roman" w:hAnsi="Times New Roman" w:cs="Times New Roman"/>
-          <w:sz w:val="28"/>
-          <w:szCs w:val="28"/>
-        </w:rPr>
-        <w:t>.</w:t>
-      </w:r>
-    </w:p>
-    <w:p>
-      <w:pPr>
-        <w:ind w:left="360"/>
-        <w:rPr>
-          <w:rFonts w:ascii="Times New Roman" w:hAnsi="Times New Roman" w:cs="Times New Roman"/>
-          <w:sz w:val="28"/>
-          <w:szCs w:val="28"/>
-        </w:rPr>
-      </w:pPr>
-    </w:p>
-    <w:p>
-      <w:pPr>
-        <w:rPr>
-          <w:rFonts w:ascii="Times New Roman" w:hAnsi="Times New Roman" w:cs="Times New Roman"/>
-          <w:b/>
-          <w:bCs/>
-          <w:sz w:val="40"/>
-          <w:szCs w:val="40"/>
-        </w:rPr>
-      </w:pPr>
-      <w:r>
-        <w:rPr>
-          <w:rFonts w:ascii="Times New Roman" w:hAnsi="Times New Roman" w:cs="Times New Roman"/>
-          <w:b/>
-          <w:bCs/>
-          <w:sz w:val="40"/>
-          <w:szCs w:val="40"/>
-        </w:rPr>
-        <w:t>Data Structures</w:t>
-      </w:r>
-      <w:r>
-        <w:rPr>
-          <w:rFonts w:ascii="Times New Roman" w:hAnsi="Times New Roman" w:cs="Times New Roman"/>
-          <w:b/>
-          <w:bCs/>
-          <w:sz w:val="40"/>
-          <w:szCs w:val="40"/>
+        <w:t>The</w:t>
+      </w:r>
+      <w:r>
+        <w:rPr>
+          <w:rFonts w:ascii="Times New Roman" w:hAnsi="Times New Roman" w:cs="Times New Roman"/>
+          <w:sz w:val="28"/>
+          <w:szCs w:val="28"/>
+        </w:rPr>
+        <w:t xml:space="preserve"> system uses the </w:t>
+      </w:r>
+      <w:r>
+        <w:rPr>
+          <w:rFonts w:ascii="Times New Roman" w:hAnsi="Times New Roman" w:cs="Times New Roman"/>
+          <w:sz w:val="28"/>
+          <w:szCs w:val="28"/>
+        </w:rPr>
+        <w:t>stack</w:t>
+      </w:r>
+      <w:r>
+        <w:rPr>
+          <w:rFonts w:ascii="Times New Roman" w:hAnsi="Times New Roman" w:cs="Times New Roman"/>
+          <w:sz w:val="28"/>
+          <w:szCs w:val="28"/>
+        </w:rPr>
+        <w:t xml:space="preserve"> data structure to </w:t>
+      </w:r>
+      <w:r>
+        <w:rPr>
+          <w:rFonts w:ascii="Times New Roman" w:hAnsi="Times New Roman" w:cs="Times New Roman"/>
+          <w:sz w:val="28"/>
+          <w:szCs w:val="28"/>
+        </w:rPr>
+        <w:t xml:space="preserve">efficiently store each operator and operand of an expression so that they can efficiently be pushed and popped as needed. </w:t>
+      </w:r>
+    </w:p>
+    <w:p>
+      <w:pPr>
+        <w:pStyle w:val="Heading2"/>
+        <w:rPr>
+          <w:b/>
+          <w:bCs/>
+        </w:rPr>
+      </w:pPr>
+      <w:r>
+        <w:rPr>
+          <w:b/>
+          <w:bCs/>
+        </w:rPr>
+        <w:t>String</w:t>
+      </w:r>
+      <w:r>
+        <w:rPr>
+          <w:b/>
+          <w:bCs/>
+        </w:rPr>
+        <w:t>s</w:t>
+      </w:r>
+      <w:r>
+        <w:rPr>
+          <w:b/>
+          <w:bCs/>
         </w:rPr>
         <w:t>:</w:t>
-      </w:r>
-    </w:p>
-    <w:p>
-      <w:pPr>
-        <w:pStyle w:val="ListParagraph"/>
-        <w:numPr>
-          <w:ilvl w:val="0"/>
-          <w:numId w:val="4"/>
-        </w:numPr>
-        <w:ind w:left="270" w:hanging="270"/>
-        <w:rPr>
-          <w:rFonts w:ascii="Times New Roman" w:hAnsi="Times New Roman" w:cs="Times New Roman"/>
-          <w:b/>
-          <w:bCs/>
-          <w:sz w:val="32"/>
-          <w:szCs w:val="32"/>
-        </w:rPr>
-      </w:pPr>
-      <w:r>
-        <w:rPr>
-          <w:rFonts w:ascii="Times New Roman" w:hAnsi="Times New Roman" w:cs="Times New Roman"/>
-          <w:b/>
-          <w:bCs/>
-          <w:sz w:val="32"/>
-          <w:szCs w:val="32"/>
-        </w:rPr>
-        <w:t>Stacks</w:t>
-      </w:r>
-    </w:p>
-    <w:p>
-      <w:pPr>
-        <w:ind w:left="270"/>
-        <w:rPr>
-          <w:rFonts w:ascii="Times New Roman" w:hAnsi="Times New Roman" w:cs="Times New Roman"/>
-          <w:sz w:val="28"/>
-          <w:szCs w:val="28"/>
-        </w:rPr>
-      </w:pPr>
-      <w:r>
-        <w:rPr>
-          <w:rFonts w:ascii="Times New Roman" w:hAnsi="Times New Roman" w:cs="Times New Roman"/>
-          <w:sz w:val="28"/>
-          <w:szCs w:val="28"/>
-        </w:rPr>
-        <w:t>The</w:t>
-      </w:r>
-      <w:r>
-        <w:rPr>
-          <w:rFonts w:ascii="Times New Roman" w:hAnsi="Times New Roman" w:cs="Times New Roman"/>
-          <w:sz w:val="28"/>
-          <w:szCs w:val="28"/>
-        </w:rPr>
-        <w:t xml:space="preserve"> system uses the </w:t>
-      </w:r>
-      <w:r>
-        <w:rPr>
-          <w:rFonts w:ascii="Times New Roman" w:hAnsi="Times New Roman" w:cs="Times New Roman"/>
-          <w:sz w:val="28"/>
-          <w:szCs w:val="28"/>
-        </w:rPr>
-        <w:t>stack</w:t>
-      </w:r>
-      <w:r>
-        <w:rPr>
-          <w:rFonts w:ascii="Times New Roman" w:hAnsi="Times New Roman" w:cs="Times New Roman"/>
-          <w:sz w:val="28"/>
-          <w:szCs w:val="28"/>
-        </w:rPr>
-        <w:t xml:space="preserve"> data structure to </w:t>
-      </w:r>
-      <w:r>
-        <w:rPr>
-          <w:rFonts w:ascii="Times New Roman" w:hAnsi="Times New Roman" w:cs="Times New Roman"/>
-          <w:sz w:val="28"/>
-          <w:szCs w:val="28"/>
-        </w:rPr>
-        <w:t xml:space="preserve">efficiently store each operator and operand of an expression so that they can efficiently be pushed and popped as needed. </w:t>
-      </w:r>
-    </w:p>
-    <w:p>
-      <w:pPr>
-        <w:pStyle w:val="ListParagraph"/>
-        <w:numPr>
-          <w:ilvl w:val="0"/>
-          <w:numId w:val="4"/>
-        </w:numPr>
-        <w:ind w:left="270" w:hanging="270"/>
-        <w:rPr>
-          <w:rFonts w:ascii="Times New Roman" w:hAnsi="Times New Roman" w:cs="Times New Roman"/>
-          <w:b/>
-          <w:bCs/>
-          <w:sz w:val="32"/>
-          <w:szCs w:val="32"/>
-        </w:rPr>
-      </w:pPr>
-      <w:r>
-        <w:rPr>
-          <w:rFonts w:ascii="Times New Roman" w:hAnsi="Times New Roman" w:cs="Times New Roman"/>
-          <w:b/>
-          <w:bCs/>
-          <w:sz w:val="32"/>
-          <w:szCs w:val="32"/>
-        </w:rPr>
-        <w:t>String:</w:t>
       </w:r>
     </w:p>
     <w:p>
@@ -1201,30 +1156,37 @@
     </w:p>
     <w:p>
       <w:pPr>
-        <w:rPr>
-          <w:rFonts w:ascii="Times New Roman" w:eastAsia="Times New Roman" w:hAnsi="Times New Roman" w:cs="Times New Roman"/>
+        <w:pStyle w:val="Heading1"/>
+        <w:rPr>
+          <w:rFonts w:eastAsia="Times New Roman"/>
+          <w:b/>
+          <w:bCs/>
           <w:sz w:val="24"/>
           <w:szCs w:val="24"/>
-        </w:rPr>
-      </w:pPr>
-      <w:r>
-        <w:rPr>
-          <w:rFonts w:ascii="Times New Roman" w:hAnsi="Times New Roman" w:cs="Times New Roman"/>
-          <w:b/>
-          <w:bCs/>
-          <w:sz w:val="40"/>
-          <w:szCs w:val="40"/>
-        </w:rPr>
-        <w:lastRenderedPageBreak/>
+          <w:u w:val="single"/>
+        </w:rPr>
+      </w:pPr>
+      <w:r>
+        <w:rPr>
+          <w:b/>
+          <w:bCs/>
+          <w:u w:val="single"/>
+        </w:rPr>
         <w:t>UML</w:t>
       </w:r>
       <w:r>
         <w:rPr>
-          <w:rFonts w:ascii="Times New Roman" w:hAnsi="Times New Roman" w:cs="Times New Roman"/>
-          <w:b/>
-          <w:bCs/>
-          <w:sz w:val="40"/>
-          <w:szCs w:val="40"/>
+          <w:b/>
+          <w:bCs/>
+          <w:u w:val="single"/>
+        </w:rPr>
+        <w:t xml:space="preserve"> Diagram</w:t>
+      </w:r>
+      <w:r>
+        <w:rPr>
+          <w:b/>
+          <w:bCs/>
+          <w:u w:val="single"/>
         </w:rPr>
         <w:t>:</w:t>
       </w:r>
@@ -1348,119 +1310,18 @@
     </w:p>
     <w:p>
       <w:pPr>
-        <w:rPr>
-          <w:rFonts w:ascii="Times New Roman" w:eastAsia="Times New Roman" w:hAnsi="Times New Roman" w:cs="Times New Roman"/>
-          <w:b/>
-          <w:sz w:val="40"/>
-          <w:szCs w:val="40"/>
-        </w:rPr>
-      </w:pPr>
-    </w:p>
-    <w:p>
-      <w:pPr>
-        <w:rPr>
-          <w:rFonts w:ascii="Times New Roman" w:eastAsia="Times New Roman" w:hAnsi="Times New Roman" w:cs="Times New Roman"/>
-          <w:b/>
-          <w:sz w:val="40"/>
-          <w:szCs w:val="40"/>
-        </w:rPr>
-      </w:pPr>
-    </w:p>
-    <w:p>
-      <w:pPr>
-        <w:rPr>
-          <w:rFonts w:ascii="Times New Roman" w:eastAsia="Times New Roman" w:hAnsi="Times New Roman" w:cs="Times New Roman"/>
-          <w:b/>
-          <w:sz w:val="40"/>
-          <w:szCs w:val="40"/>
-        </w:rPr>
-      </w:pPr>
-    </w:p>
-    <w:p>
-      <w:pPr>
-        <w:rPr>
-          <w:rFonts w:ascii="Times New Roman" w:eastAsia="Times New Roman" w:hAnsi="Times New Roman" w:cs="Times New Roman"/>
-          <w:b/>
-          <w:sz w:val="40"/>
-          <w:szCs w:val="40"/>
-        </w:rPr>
-      </w:pPr>
-    </w:p>
-    <w:p>
-      <w:pPr>
-        <w:rPr>
-          <w:rFonts w:ascii="Times New Roman" w:eastAsia="Times New Roman" w:hAnsi="Times New Roman" w:cs="Times New Roman"/>
-          <w:b/>
-          <w:sz w:val="40"/>
-          <w:szCs w:val="40"/>
-        </w:rPr>
-      </w:pPr>
-    </w:p>
-    <w:p>
-      <w:pPr>
-        <w:rPr>
-          <w:rFonts w:ascii="Times New Roman" w:eastAsia="Times New Roman" w:hAnsi="Times New Roman" w:cs="Times New Roman"/>
-          <w:b/>
-          <w:sz w:val="40"/>
-          <w:szCs w:val="40"/>
-        </w:rPr>
-      </w:pPr>
-    </w:p>
-    <w:p>
-      <w:pPr>
-        <w:rPr>
-          <w:rFonts w:ascii="Times New Roman" w:eastAsia="Times New Roman" w:hAnsi="Times New Roman" w:cs="Times New Roman"/>
-          <w:b/>
-          <w:sz w:val="40"/>
-          <w:szCs w:val="40"/>
-        </w:rPr>
-      </w:pPr>
-    </w:p>
-    <w:p>
-      <w:pPr>
-        <w:rPr>
-          <w:rFonts w:ascii="Times New Roman" w:eastAsia="Times New Roman" w:hAnsi="Times New Roman" w:cs="Times New Roman"/>
-          <w:b/>
-          <w:sz w:val="40"/>
-          <w:szCs w:val="40"/>
-        </w:rPr>
-      </w:pPr>
-    </w:p>
-    <w:p>
-      <w:pPr>
-        <w:rPr>
-          <w:rFonts w:ascii="Times New Roman" w:eastAsia="Times New Roman" w:hAnsi="Times New Roman" w:cs="Times New Roman"/>
-          <w:b/>
-          <w:sz w:val="40"/>
-          <w:szCs w:val="40"/>
-        </w:rPr>
-      </w:pPr>
-    </w:p>
-    <w:p>
-      <w:pPr>
-        <w:rPr>
-          <w:rFonts w:ascii="Times New Roman" w:eastAsia="Times New Roman" w:hAnsi="Times New Roman" w:cs="Times New Roman"/>
-          <w:b/>
-          <w:sz w:val="40"/>
-          <w:szCs w:val="40"/>
-        </w:rPr>
-      </w:pPr>
-    </w:p>
-    <w:p>
-      <w:pPr>
-        <w:rPr>
-          <w:rFonts w:ascii="Times New Roman" w:eastAsia="Times New Roman" w:hAnsi="Times New Roman" w:cs="Times New Roman"/>
-          <w:b/>
-          <w:sz w:val="40"/>
-          <w:szCs w:val="40"/>
-        </w:rPr>
-      </w:pPr>
-      <w:r>
-        <w:rPr>
-          <w:rFonts w:ascii="Times New Roman" w:eastAsia="Times New Roman" w:hAnsi="Times New Roman" w:cs="Times New Roman"/>
-          <w:b/>
-          <w:sz w:val="40"/>
-          <w:szCs w:val="40"/>
+        <w:pStyle w:val="Heading1"/>
+        <w:rPr>
+          <w:b/>
+          <w:bCs/>
+          <w:u w:val="single"/>
+        </w:rPr>
+      </w:pPr>
+      <w:r>
+        <w:rPr>
+          <w:b/>
+          <w:bCs/>
+          <w:u w:val="single"/>
         </w:rPr>
         <w:lastRenderedPageBreak/>
         <w:t>Test Cases</w:t>
@@ -1479,19 +1340,16 @@
     </w:p>
     <w:p>
       <w:pPr>
-        <w:rPr>
-          <w:rFonts w:ascii="Times New Roman" w:eastAsia="Times New Roman" w:hAnsi="Times New Roman" w:cs="Times New Roman"/>
-          <w:sz w:val="30"/>
-          <w:szCs w:val="30"/>
-          <w:u w:val="single"/>
-        </w:rPr>
-      </w:pPr>
-      <w:r>
-        <w:rPr>
-          <w:rFonts w:ascii="Times New Roman" w:eastAsia="Times New Roman" w:hAnsi="Times New Roman" w:cs="Times New Roman"/>
-          <w:sz w:val="30"/>
-          <w:szCs w:val="30"/>
-          <w:u w:val="single"/>
+        <w:pStyle w:val="Heading2"/>
+        <w:rPr>
+          <w:b/>
+          <w:bCs/>
+        </w:rPr>
+      </w:pPr>
+      <w:r>
+        <w:rPr>
+          <w:b/>
+          <w:bCs/>
         </w:rPr>
         <w:t>Test Case #1:</w:t>
       </w:r>
@@ -1674,75 +1532,19 @@
     </w:p>
     <w:p>
       <w:pPr>
-        <w:rPr>
-          <w:rFonts w:ascii="Times New Roman" w:eastAsia="Times New Roman" w:hAnsi="Times New Roman" w:cs="Times New Roman"/>
-          <w:sz w:val="24"/>
-          <w:szCs w:val="24"/>
-        </w:rPr>
-      </w:pPr>
-    </w:p>
-    <w:p>
-      <w:pPr>
-        <w:rPr>
-          <w:rFonts w:ascii="Times New Roman" w:eastAsia="Times New Roman" w:hAnsi="Times New Roman" w:cs="Times New Roman"/>
-          <w:sz w:val="24"/>
-          <w:szCs w:val="24"/>
-        </w:rPr>
-      </w:pPr>
-    </w:p>
-    <w:p>
-      <w:pPr>
-        <w:rPr>
-          <w:rFonts w:ascii="Times New Roman" w:eastAsia="Times New Roman" w:hAnsi="Times New Roman" w:cs="Times New Roman"/>
-          <w:sz w:val="24"/>
-          <w:szCs w:val="24"/>
-        </w:rPr>
-      </w:pPr>
-    </w:p>
-    <w:p>
-      <w:pPr>
-        <w:rPr>
-          <w:rFonts w:ascii="Times New Roman" w:eastAsia="Times New Roman" w:hAnsi="Times New Roman" w:cs="Times New Roman"/>
-          <w:sz w:val="24"/>
-          <w:szCs w:val="24"/>
-        </w:rPr>
-      </w:pPr>
-    </w:p>
-    <w:p>
-      <w:pPr>
-        <w:rPr>
-          <w:rFonts w:ascii="Times New Roman" w:eastAsia="Times New Roman" w:hAnsi="Times New Roman" w:cs="Times New Roman"/>
-          <w:sz w:val="30"/>
-          <w:szCs w:val="30"/>
-          <w:u w:val="single"/>
-        </w:rPr>
-      </w:pPr>
-      <w:r>
-        <w:rPr>
-          <w:rFonts w:ascii="Times New Roman" w:eastAsia="Times New Roman" w:hAnsi="Times New Roman" w:cs="Times New Roman"/>
-          <w:sz w:val="30"/>
-          <w:szCs w:val="30"/>
-          <w:u w:val="single"/>
-        </w:rPr>
-        <w:t>Test Case #</w:t>
-      </w:r>
-      <w:r>
-        <w:rPr>
-          <w:rFonts w:ascii="Times New Roman" w:eastAsia="Times New Roman" w:hAnsi="Times New Roman" w:cs="Times New Roman"/>
-          <w:sz w:val="30"/>
-          <w:szCs w:val="30"/>
-          <w:u w:val="single"/>
-        </w:rPr>
-        <w:t>2</w:t>
-      </w:r>
-      <w:r>
-        <w:rPr>
-          <w:rFonts w:ascii="Times New Roman" w:eastAsia="Times New Roman" w:hAnsi="Times New Roman" w:cs="Times New Roman"/>
-          <w:sz w:val="30"/>
-          <w:szCs w:val="30"/>
-          <w:u w:val="single"/>
-        </w:rPr>
-        <w:t>:</w:t>
+        <w:pStyle w:val="Heading2"/>
+        <w:rPr>
+          <w:b/>
+          <w:bCs/>
+        </w:rPr>
+      </w:pPr>
+      <w:r>
+        <w:rPr>
+          <w:b/>
+          <w:bCs/>
+        </w:rPr>
+        <w:lastRenderedPageBreak/>
+        <w:t>Test Case #2:</w:t>
       </w:r>
     </w:p>
     <w:p>
@@ -1958,211 +1760,23 @@
     </w:p>
     <w:p>
       <w:pPr>
-        <w:rPr>
-          <w:rFonts w:ascii="Times New Roman" w:eastAsia="Times New Roman" w:hAnsi="Times New Roman" w:cs="Times New Roman"/>
-          <w:b/>
-          <w:sz w:val="36"/>
-          <w:szCs w:val="36"/>
-        </w:rPr>
-      </w:pPr>
-    </w:p>
-    <w:p>
-      <w:pPr>
-        <w:rPr>
-          <w:rFonts w:ascii="Times New Roman" w:eastAsia="Times New Roman" w:hAnsi="Times New Roman" w:cs="Times New Roman"/>
-          <w:b/>
-          <w:sz w:val="36"/>
-          <w:szCs w:val="36"/>
-        </w:rPr>
-      </w:pPr>
-    </w:p>
-    <w:p>
-      <w:pPr>
-        <w:rPr>
-          <w:rFonts w:ascii="Times New Roman" w:eastAsia="Times New Roman" w:hAnsi="Times New Roman" w:cs="Times New Roman"/>
-          <w:b/>
-          <w:sz w:val="36"/>
-          <w:szCs w:val="36"/>
-        </w:rPr>
-      </w:pPr>
-    </w:p>
-    <w:p>
-      <w:pPr>
-        <w:rPr>
-          <w:rFonts w:ascii="Times New Roman" w:eastAsia="Times New Roman" w:hAnsi="Times New Roman" w:cs="Times New Roman"/>
-          <w:b/>
-          <w:sz w:val="36"/>
-          <w:szCs w:val="36"/>
-        </w:rPr>
-      </w:pPr>
-    </w:p>
-    <w:p>
-      <w:pPr>
-        <w:rPr>
-          <w:rFonts w:ascii="Times New Roman" w:eastAsia="Times New Roman" w:hAnsi="Times New Roman" w:cs="Times New Roman"/>
-          <w:b/>
-          <w:sz w:val="36"/>
-          <w:szCs w:val="36"/>
-        </w:rPr>
-      </w:pPr>
-    </w:p>
-    <w:p>
-      <w:pPr>
-        <w:rPr>
-          <w:rFonts w:ascii="Times New Roman" w:eastAsia="Times New Roman" w:hAnsi="Times New Roman" w:cs="Times New Roman"/>
-          <w:b/>
-          <w:sz w:val="36"/>
-          <w:szCs w:val="36"/>
-        </w:rPr>
-      </w:pPr>
-    </w:p>
-    <w:p>
-      <w:pPr>
-        <w:rPr>
-          <w:rFonts w:ascii="Times New Roman" w:eastAsia="Times New Roman" w:hAnsi="Times New Roman" w:cs="Times New Roman"/>
-          <w:b/>
-          <w:sz w:val="36"/>
-          <w:szCs w:val="36"/>
-        </w:rPr>
-      </w:pPr>
-    </w:p>
-    <w:p>
-      <w:pPr>
-        <w:rPr>
-          <w:rFonts w:ascii="Times New Roman" w:eastAsia="Times New Roman" w:hAnsi="Times New Roman" w:cs="Times New Roman"/>
-          <w:b/>
-          <w:sz w:val="36"/>
-          <w:szCs w:val="36"/>
-        </w:rPr>
-      </w:pPr>
-    </w:p>
-    <w:p>
-      <w:pPr>
-        <w:rPr>
-          <w:rFonts w:ascii="Times New Roman" w:eastAsia="Times New Roman" w:hAnsi="Times New Roman" w:cs="Times New Roman"/>
-          <w:b/>
-          <w:sz w:val="36"/>
-          <w:szCs w:val="36"/>
-        </w:rPr>
-      </w:pPr>
-    </w:p>
-    <w:p>
-      <w:pPr>
-        <w:rPr>
-          <w:rFonts w:ascii="Times New Roman" w:eastAsia="Times New Roman" w:hAnsi="Times New Roman" w:cs="Times New Roman"/>
-          <w:b/>
-          <w:sz w:val="36"/>
-          <w:szCs w:val="36"/>
-        </w:rPr>
-      </w:pPr>
-    </w:p>
-    <w:p>
-      <w:pPr>
-        <w:rPr>
-          <w:rFonts w:ascii="Times New Roman" w:eastAsia="Times New Roman" w:hAnsi="Times New Roman" w:cs="Times New Roman"/>
-          <w:b/>
-          <w:sz w:val="36"/>
-          <w:szCs w:val="36"/>
-        </w:rPr>
-      </w:pPr>
-    </w:p>
-    <w:p>
-      <w:pPr>
-        <w:rPr>
-          <w:rFonts w:ascii="Times New Roman" w:eastAsia="Times New Roman" w:hAnsi="Times New Roman" w:cs="Times New Roman"/>
-          <w:b/>
-          <w:sz w:val="36"/>
-          <w:szCs w:val="36"/>
-        </w:rPr>
-      </w:pPr>
-    </w:p>
-    <w:p>
-      <w:pPr>
-        <w:rPr>
-          <w:rFonts w:ascii="Times New Roman" w:eastAsia="Times New Roman" w:hAnsi="Times New Roman" w:cs="Times New Roman"/>
-          <w:b/>
-          <w:sz w:val="36"/>
-          <w:szCs w:val="36"/>
-        </w:rPr>
-      </w:pPr>
-    </w:p>
-    <w:p>
-      <w:pPr>
-        <w:rPr>
-          <w:rFonts w:ascii="Times New Roman" w:eastAsia="Times New Roman" w:hAnsi="Times New Roman" w:cs="Times New Roman"/>
-          <w:b/>
-          <w:sz w:val="36"/>
-          <w:szCs w:val="36"/>
-        </w:rPr>
-      </w:pPr>
-    </w:p>
-    <w:p>
-      <w:pPr>
-        <w:rPr>
-          <w:rFonts w:ascii="Times New Roman" w:eastAsia="Times New Roman" w:hAnsi="Times New Roman" w:cs="Times New Roman"/>
-          <w:b/>
-          <w:sz w:val="36"/>
-          <w:szCs w:val="36"/>
-        </w:rPr>
-      </w:pPr>
-    </w:p>
-    <w:p>
-      <w:pPr>
-        <w:rPr>
-          <w:rFonts w:ascii="Times New Roman" w:eastAsia="Times New Roman" w:hAnsi="Times New Roman" w:cs="Times New Roman"/>
-          <w:b/>
-          <w:sz w:val="36"/>
-          <w:szCs w:val="36"/>
-        </w:rPr>
-      </w:pPr>
-    </w:p>
-    <w:p>
-      <w:pPr>
-        <w:rPr>
-          <w:rFonts w:ascii="Times New Roman" w:eastAsia="Times New Roman" w:hAnsi="Times New Roman" w:cs="Times New Roman"/>
-          <w:b/>
-          <w:sz w:val="36"/>
-          <w:szCs w:val="36"/>
-        </w:rPr>
-      </w:pPr>
-    </w:p>
-    <w:p>
-      <w:pPr>
-        <w:rPr>
-          <w:rFonts w:ascii="Times New Roman" w:eastAsia="Times New Roman" w:hAnsi="Times New Roman" w:cs="Times New Roman"/>
-          <w:b/>
-          <w:sz w:val="36"/>
-          <w:szCs w:val="36"/>
-        </w:rPr>
-      </w:pPr>
-    </w:p>
-    <w:p>
-      <w:pPr>
-        <w:rPr>
-          <w:rFonts w:ascii="Times New Roman" w:hAnsi="Times New Roman" w:cs="Times New Roman"/>
-          <w:sz w:val="28"/>
-          <w:szCs w:val="28"/>
-        </w:rPr>
-      </w:pPr>
-      <w:r>
-        <w:rPr>
-          <w:rFonts w:ascii="Times New Roman" w:hAnsi="Times New Roman" w:cs="Times New Roman"/>
-          <w:b/>
-          <w:bCs/>
-          <w:sz w:val="40"/>
-          <w:szCs w:val="40"/>
-        </w:rPr>
-        <w:t>Team Member Contributions</w:t>
-      </w:r>
-      <w:r>
-        <w:rPr>
-          <w:rFonts w:ascii="Times New Roman" w:hAnsi="Times New Roman" w:cs="Times New Roman"/>
-          <w:b/>
-          <w:bCs/>
-          <w:sz w:val="40"/>
-          <w:szCs w:val="40"/>
-        </w:rPr>
-        <w:t>:</w:t>
+        <w:pStyle w:val="Heading1"/>
+        <w:rPr>
+          <w:b/>
+          <w:bCs/>
+          <w:sz w:val="28"/>
+          <w:szCs w:val="28"/>
+          <w:u w:val="single"/>
+        </w:rPr>
+      </w:pPr>
+      <w:r>
+        <w:rPr>
+          <w:b/>
+          <w:bCs/>
+          <w:u w:val="single"/>
+        </w:rPr>
+        <w:lastRenderedPageBreak/>
+        <w:t>Team Member Contributions:</w:t>
       </w:r>
     </w:p>
     <w:p>
@@ -2208,7 +1822,7 @@
         <w:pStyle w:val="ListParagraph"/>
         <w:numPr>
           <w:ilvl w:val="0"/>
-          <w:numId w:val="11"/>
+          <w:numId w:val="15"/>
         </w:numPr>
         <w:spacing w:line="480" w:lineRule="auto"/>
         <w:rPr>
@@ -2269,7 +1883,7 @@
         <w:pStyle w:val="ListParagraph"/>
         <w:numPr>
           <w:ilvl w:val="0"/>
-          <w:numId w:val="5"/>
+          <w:numId w:val="15"/>
         </w:numPr>
         <w:spacing w:line="276" w:lineRule="auto"/>
         <w:rPr>
@@ -2288,7 +1902,6 @@
           <w:sz w:val="28"/>
           <w:szCs w:val="28"/>
         </w:rPr>
-        <w:lastRenderedPageBreak/>
         <w:t>Team meetings:</w:t>
       </w:r>
       <w:r>
@@ -2315,7 +1928,7 @@
         <w:pStyle w:val="ListParagraph"/>
         <w:numPr>
           <w:ilvl w:val="0"/>
-          <w:numId w:val="5"/>
+          <w:numId w:val="15"/>
         </w:numPr>
         <w:spacing w:line="276" w:lineRule="auto"/>
         <w:rPr>
@@ -2360,7 +1973,7 @@
         <w:pStyle w:val="ListParagraph"/>
         <w:numPr>
           <w:ilvl w:val="0"/>
-          <w:numId w:val="5"/>
+          <w:numId w:val="15"/>
         </w:numPr>
         <w:spacing w:line="276" w:lineRule="auto"/>
         <w:rPr>
@@ -2434,7 +2047,7 @@
         <w:pStyle w:val="ListParagraph"/>
         <w:numPr>
           <w:ilvl w:val="0"/>
-          <w:numId w:val="4"/>
+          <w:numId w:val="16"/>
         </w:numPr>
         <w:spacing w:line="276" w:lineRule="auto"/>
         <w:rPr>
@@ -2453,15 +2066,25 @@
           <w:sz w:val="28"/>
           <w:szCs w:val="28"/>
         </w:rPr>
-        <w:t>Team Meetings:</w:t>
-      </w:r>
-      <w:r>
-        <w:rPr>
-          <w:rFonts w:ascii="Times New Roman" w:hAnsi="Times New Roman" w:cs="Times New Roman"/>
-          <w:b/>
-          <w:bCs/>
-          <w:sz w:val="32"/>
-          <w:szCs w:val="32"/>
+        <w:t>Documentation</w:t>
+      </w:r>
+      <w:r>
+        <w:rPr>
+          <w:rFonts w:ascii="Times New Roman" w:hAnsi="Times New Roman" w:cs="Times New Roman"/>
+          <w:b/>
+          <w:bCs/>
+          <w:sz w:val="28"/>
+          <w:szCs w:val="28"/>
+        </w:rPr>
+        <w:t>:</w:t>
+      </w:r>
+      <w:r>
+        <w:rPr>
+          <w:rFonts w:ascii="Times New Roman" w:hAnsi="Times New Roman" w:cs="Times New Roman"/>
+          <w:b/>
+          <w:bCs/>
+          <w:sz w:val="28"/>
+          <w:szCs w:val="28"/>
         </w:rPr>
         <w:t xml:space="preserve"> </w:t>
       </w:r>
@@ -2471,7 +2094,31 @@
           <w:sz w:val="28"/>
           <w:szCs w:val="28"/>
         </w:rPr>
-        <w:t>Attended team meetings, actively engaging in discussions and decision-making process.</w:t>
+        <w:t xml:space="preserve">Fixed </w:t>
+      </w:r>
+      <w:r>
+        <w:rPr>
+          <w:rFonts w:ascii="Times New Roman" w:hAnsi="Times New Roman" w:cs="Times New Roman"/>
+          <w:sz w:val="28"/>
+          <w:szCs w:val="28"/>
+        </w:rPr>
+        <w:t>some</w:t>
+      </w:r>
+      <w:r>
+        <w:rPr>
+          <w:rFonts w:ascii="Times New Roman" w:hAnsi="Times New Roman" w:cs="Times New Roman"/>
+          <w:sz w:val="28"/>
+          <w:szCs w:val="28"/>
+        </w:rPr>
+        <w:t xml:space="preserve"> layout issues with the Project Report. Added consistency to the design of the report.</w:t>
+      </w:r>
+      <w:r>
+        <w:rPr>
+          <w:rFonts w:ascii="Times New Roman" w:hAnsi="Times New Roman" w:cs="Times New Roman"/>
+          <w:sz w:val="28"/>
+          <w:szCs w:val="28"/>
+        </w:rPr>
+        <w:t xml:space="preserve"> Added to the Future Improvements section.</w:t>
       </w:r>
     </w:p>
     <w:p>
@@ -2479,7 +2126,7 @@
         <w:pStyle w:val="ListParagraph"/>
         <w:numPr>
           <w:ilvl w:val="0"/>
-          <w:numId w:val="4"/>
+          <w:numId w:val="16"/>
         </w:numPr>
         <w:spacing w:line="276" w:lineRule="auto"/>
         <w:rPr>
@@ -2498,15 +2145,25 @@
           <w:sz w:val="28"/>
           <w:szCs w:val="28"/>
         </w:rPr>
-        <w:t xml:space="preserve">Programming: </w:t>
-      </w:r>
-      <w:r>
-        <w:rPr>
-          <w:rFonts w:ascii="Times New Roman" w:hAnsi="Times New Roman" w:cs="Times New Roman"/>
-          <w:sz w:val="28"/>
-          <w:szCs w:val="28"/>
-        </w:rPr>
-        <w:t xml:space="preserve">Made contributions to the overall program and was the head contributor for the helper functions. </w:t>
+        <w:t>Team Meetings:</w:t>
+      </w:r>
+      <w:r>
+        <w:rPr>
+          <w:rFonts w:ascii="Times New Roman" w:hAnsi="Times New Roman" w:cs="Times New Roman"/>
+          <w:b/>
+          <w:bCs/>
+          <w:sz w:val="32"/>
+          <w:szCs w:val="32"/>
+        </w:rPr>
+        <w:t xml:space="preserve"> </w:t>
+      </w:r>
+      <w:r>
+        <w:rPr>
+          <w:rFonts w:ascii="Times New Roman" w:hAnsi="Times New Roman" w:cs="Times New Roman"/>
+          <w:sz w:val="28"/>
+          <w:szCs w:val="28"/>
+        </w:rPr>
+        <w:t>Attended team meetings, actively engaging in discussions and decision-making process.</w:t>
       </w:r>
     </w:p>
     <w:p>
@@ -2514,7 +2171,42 @@
         <w:pStyle w:val="ListParagraph"/>
         <w:numPr>
           <w:ilvl w:val="0"/>
-          <w:numId w:val="4"/>
+          <w:numId w:val="16"/>
+        </w:numPr>
+        <w:spacing w:line="276" w:lineRule="auto"/>
+        <w:rPr>
+          <w:rFonts w:ascii="Times New Roman" w:hAnsi="Times New Roman" w:cs="Times New Roman"/>
+          <w:b/>
+          <w:bCs/>
+          <w:sz w:val="32"/>
+          <w:szCs w:val="32"/>
+        </w:rPr>
+      </w:pPr>
+      <w:r>
+        <w:rPr>
+          <w:rFonts w:ascii="Times New Roman" w:hAnsi="Times New Roman" w:cs="Times New Roman"/>
+          <w:b/>
+          <w:bCs/>
+          <w:sz w:val="28"/>
+          <w:szCs w:val="28"/>
+        </w:rPr>
+        <w:t xml:space="preserve">Programming: </w:t>
+      </w:r>
+      <w:r>
+        <w:rPr>
+          <w:rFonts w:ascii="Times New Roman" w:hAnsi="Times New Roman" w:cs="Times New Roman"/>
+          <w:sz w:val="28"/>
+          <w:szCs w:val="28"/>
+        </w:rPr>
+        <w:t xml:space="preserve">Made contributions to the overall program and was the head contributor for the helper functions. </w:t>
+      </w:r>
+    </w:p>
+    <w:p>
+      <w:pPr>
+        <w:pStyle w:val="ListParagraph"/>
+        <w:numPr>
+          <w:ilvl w:val="0"/>
+          <w:numId w:val="16"/>
         </w:numPr>
         <w:spacing w:line="276" w:lineRule="auto"/>
         <w:rPr>
@@ -2586,7 +2278,7 @@
         <w:pStyle w:val="ListParagraph"/>
         <w:numPr>
           <w:ilvl w:val="0"/>
-          <w:numId w:val="5"/>
+          <w:numId w:val="17"/>
         </w:numPr>
         <w:spacing w:line="276" w:lineRule="auto"/>
         <w:rPr>
@@ -2647,7 +2339,7 @@
         <w:pStyle w:val="ListParagraph"/>
         <w:numPr>
           <w:ilvl w:val="0"/>
-          <w:numId w:val="5"/>
+          <w:numId w:val="17"/>
         </w:numPr>
         <w:spacing w:line="276" w:lineRule="auto"/>
         <w:rPr>
@@ -2666,6 +2358,7 @@
           <w:sz w:val="28"/>
           <w:szCs w:val="28"/>
         </w:rPr>
+        <w:lastRenderedPageBreak/>
         <w:t>UML Diagram and Cover Page:</w:t>
       </w:r>
       <w:r>
@@ -2692,7 +2385,7 @@
         <w:pStyle w:val="ListParagraph"/>
         <w:numPr>
           <w:ilvl w:val="0"/>
-          <w:numId w:val="5"/>
+          <w:numId w:val="17"/>
         </w:numPr>
         <w:spacing w:line="276" w:lineRule="auto"/>
         <w:rPr>
@@ -2737,7 +2430,7 @@
         <w:pStyle w:val="ListParagraph"/>
         <w:numPr>
           <w:ilvl w:val="0"/>
-          <w:numId w:val="5"/>
+          <w:numId w:val="17"/>
         </w:numPr>
         <w:spacing w:line="276" w:lineRule="auto"/>
         <w:rPr>
@@ -2772,7 +2465,7 @@
         <w:pStyle w:val="ListParagraph"/>
         <w:numPr>
           <w:ilvl w:val="0"/>
-          <w:numId w:val="5"/>
+          <w:numId w:val="17"/>
         </w:numPr>
         <w:spacing w:line="276" w:lineRule="auto"/>
         <w:rPr>
@@ -2813,7 +2506,7 @@
         <w:pStyle w:val="ListParagraph"/>
         <w:numPr>
           <w:ilvl w:val="0"/>
-          <w:numId w:val="5"/>
+          <w:numId w:val="17"/>
         </w:numPr>
         <w:spacing w:line="276" w:lineRule="auto"/>
         <w:rPr>
@@ -3058,7 +2751,47 @@
           <w:sz w:val="32"/>
           <w:szCs w:val="32"/>
         </w:rPr>
-        <w:t xml:space="preserve">More team meetings: </w:t>
+        <w:t xml:space="preserve">More </w:t>
+      </w:r>
+      <w:r>
+        <w:rPr>
+          <w:rFonts w:ascii="Times New Roman" w:hAnsi="Times New Roman" w:cs="Times New Roman"/>
+          <w:b/>
+          <w:bCs/>
+          <w:sz w:val="32"/>
+          <w:szCs w:val="32"/>
+        </w:rPr>
+        <w:t>T</w:t>
+      </w:r>
+      <w:r>
+        <w:rPr>
+          <w:rFonts w:ascii="Times New Roman" w:hAnsi="Times New Roman" w:cs="Times New Roman"/>
+          <w:b/>
+          <w:bCs/>
+          <w:sz w:val="32"/>
+          <w:szCs w:val="32"/>
+        </w:rPr>
+        <w:t xml:space="preserve">eam </w:t>
+      </w:r>
+      <w:r>
+        <w:rPr>
+          <w:rFonts w:ascii="Times New Roman" w:hAnsi="Times New Roman" w:cs="Times New Roman"/>
+          <w:b/>
+          <w:bCs/>
+          <w:sz w:val="32"/>
+          <w:szCs w:val="32"/>
+        </w:rPr>
+        <w:t>M</w:t>
+      </w:r>
+      <w:r>
+        <w:rPr>
+          <w:rFonts w:ascii="Times New Roman" w:hAnsi="Times New Roman" w:cs="Times New Roman"/>
+          <w:b/>
+          <w:bCs/>
+          <w:sz w:val="32"/>
+          <w:szCs w:val="32"/>
+        </w:rPr>
+        <w:t xml:space="preserve">eetings: </w:t>
       </w:r>
     </w:p>
     <w:p>
@@ -3084,18 +2817,6 @@
         </w:rPr>
         <w:t xml:space="preserve">As a team we could’ve met more often to discuss the project than we already did. </w:t>
       </w:r>
-    </w:p>
-    <w:p>
-      <w:pPr>
-        <w:ind w:left="270"/>
-        <w:rPr>
-          <w:rFonts w:ascii="Times New Roman" w:hAnsi="Times New Roman" w:cs="Times New Roman"/>
-          <w:b/>
-          <w:bCs/>
-          <w:sz w:val="28"/>
-          <w:szCs w:val="28"/>
-        </w:rPr>
-      </w:pPr>
     </w:p>
     <w:p>
       <w:pPr>
@@ -3121,7 +2842,182 @@
           <w:sz w:val="32"/>
           <w:szCs w:val="32"/>
         </w:rPr>
-        <w:t>Error handling:</w:t>
+        <w:t>Efficiency</w:t>
+      </w:r>
+      <w:r>
+        <w:rPr>
+          <w:rFonts w:ascii="Times New Roman" w:hAnsi="Times New Roman" w:cs="Times New Roman"/>
+          <w:b/>
+          <w:bCs/>
+          <w:sz w:val="32"/>
+          <w:szCs w:val="32"/>
+        </w:rPr>
+        <w:t xml:space="preserve"> Improvements</w:t>
+      </w:r>
+      <w:r>
+        <w:rPr>
+          <w:rFonts w:ascii="Times New Roman" w:hAnsi="Times New Roman" w:cs="Times New Roman"/>
+          <w:b/>
+          <w:bCs/>
+          <w:sz w:val="32"/>
+          <w:szCs w:val="32"/>
+        </w:rPr>
+        <w:t>:</w:t>
+      </w:r>
+    </w:p>
+    <w:p>
+      <w:pPr>
+        <w:pStyle w:val="ListParagraph"/>
+        <w:numPr>
+          <w:ilvl w:val="0"/>
+          <w:numId w:val="18"/>
+        </w:numPr>
+        <w:rPr>
+          <w:rFonts w:ascii="Times New Roman" w:hAnsi="Times New Roman" w:cs="Times New Roman"/>
+          <w:b/>
+          <w:bCs/>
+          <w:sz w:val="32"/>
+          <w:szCs w:val="32"/>
+        </w:rPr>
+      </w:pPr>
+      <w:r>
+        <w:rPr>
+          <w:rFonts w:ascii="Times New Roman" w:hAnsi="Times New Roman" w:cs="Times New Roman"/>
+          <w:sz w:val="28"/>
+          <w:szCs w:val="28"/>
+        </w:rPr>
+        <w:t xml:space="preserve">In the </w:t>
+      </w:r>
+      <w:proofErr w:type="spellStart"/>
+      <w:r>
+        <w:rPr>
+          <w:rFonts w:ascii="Times New Roman" w:hAnsi="Times New Roman" w:cs="Times New Roman"/>
+          <w:sz w:val="28"/>
+          <w:szCs w:val="28"/>
+        </w:rPr>
+        <w:t>evaluate_specific_</w:t>
+      </w:r>
+      <w:proofErr w:type="gramStart"/>
+      <w:r>
+        <w:rPr>
+          <w:rFonts w:ascii="Times New Roman" w:hAnsi="Times New Roman" w:cs="Times New Roman"/>
+          <w:sz w:val="28"/>
+          <w:szCs w:val="28"/>
+        </w:rPr>
+        <w:t>terms</w:t>
+      </w:r>
+      <w:proofErr w:type="spellEnd"/>
+      <w:r>
+        <w:rPr>
+          <w:rFonts w:ascii="Times New Roman" w:hAnsi="Times New Roman" w:cs="Times New Roman"/>
+          <w:sz w:val="28"/>
+          <w:szCs w:val="28"/>
+        </w:rPr>
+        <w:t>(</w:t>
+      </w:r>
+      <w:proofErr w:type="gramEnd"/>
+      <w:r>
+        <w:rPr>
+          <w:rFonts w:ascii="Times New Roman" w:hAnsi="Times New Roman" w:cs="Times New Roman"/>
+          <w:sz w:val="28"/>
+          <w:szCs w:val="28"/>
+        </w:rPr>
+        <w:t xml:space="preserve">) function, the large chain of if statements could be converted to a large switch statement. This time save is </w:t>
+      </w:r>
+      <w:r>
+        <w:rPr>
+          <w:rFonts w:ascii="Times New Roman" w:hAnsi="Times New Roman" w:cs="Times New Roman"/>
+          <w:sz w:val="28"/>
+          <w:szCs w:val="28"/>
+        </w:rPr>
+        <w:t>minimal but</w:t>
+      </w:r>
+      <w:r>
+        <w:rPr>
+          <w:rFonts w:ascii="Times New Roman" w:hAnsi="Times New Roman" w:cs="Times New Roman"/>
+          <w:sz w:val="28"/>
+          <w:szCs w:val="28"/>
+        </w:rPr>
+        <w:t xml:space="preserve"> </w:t>
+      </w:r>
+      <w:r>
+        <w:rPr>
+          <w:rFonts w:ascii="Times New Roman" w:hAnsi="Times New Roman" w:cs="Times New Roman"/>
+          <w:sz w:val="28"/>
+          <w:szCs w:val="28"/>
+        </w:rPr>
+        <w:t xml:space="preserve">would </w:t>
+      </w:r>
+      <w:r>
+        <w:rPr>
+          <w:rFonts w:ascii="Times New Roman" w:hAnsi="Times New Roman" w:cs="Times New Roman"/>
+          <w:sz w:val="28"/>
+          <w:szCs w:val="28"/>
+        </w:rPr>
+        <w:t xml:space="preserve">also </w:t>
+      </w:r>
+      <w:r>
+        <w:rPr>
+          <w:rFonts w:ascii="Times New Roman" w:hAnsi="Times New Roman" w:cs="Times New Roman"/>
+          <w:sz w:val="28"/>
+          <w:szCs w:val="28"/>
+        </w:rPr>
+        <w:t>serve</w:t>
+      </w:r>
+      <w:r>
+        <w:rPr>
+          <w:rFonts w:ascii="Times New Roman" w:hAnsi="Times New Roman" w:cs="Times New Roman"/>
+          <w:sz w:val="28"/>
+          <w:szCs w:val="28"/>
+        </w:rPr>
+        <w:t xml:space="preserve"> to increase readability of the chain of conditional statements.</w:t>
+      </w:r>
+    </w:p>
+    <w:p>
+      <w:pPr>
+        <w:pStyle w:val="ListParagraph"/>
+        <w:numPr>
+          <w:ilvl w:val="0"/>
+          <w:numId w:val="4"/>
+        </w:numPr>
+        <w:ind w:left="270" w:hanging="270"/>
+        <w:rPr>
+          <w:rFonts w:ascii="Times New Roman" w:hAnsi="Times New Roman" w:cs="Times New Roman"/>
+          <w:b/>
+          <w:bCs/>
+          <w:sz w:val="32"/>
+          <w:szCs w:val="32"/>
+        </w:rPr>
+      </w:pPr>
+      <w:r>
+        <w:rPr>
+          <w:rFonts w:ascii="Times New Roman" w:hAnsi="Times New Roman" w:cs="Times New Roman"/>
+          <w:b/>
+          <w:bCs/>
+          <w:sz w:val="32"/>
+          <w:szCs w:val="32"/>
+        </w:rPr>
+        <w:t xml:space="preserve">Error </w:t>
+      </w:r>
+      <w:r>
+        <w:rPr>
+          <w:rFonts w:ascii="Times New Roman" w:hAnsi="Times New Roman" w:cs="Times New Roman"/>
+          <w:b/>
+          <w:bCs/>
+          <w:sz w:val="32"/>
+          <w:szCs w:val="32"/>
+        </w:rPr>
+        <w:t>H</w:t>
+      </w:r>
+      <w:r>
+        <w:rPr>
+          <w:rFonts w:ascii="Times New Roman" w:hAnsi="Times New Roman" w:cs="Times New Roman"/>
+          <w:b/>
+          <w:bCs/>
+          <w:sz w:val="32"/>
+          <w:szCs w:val="32"/>
+        </w:rPr>
+        <w:t>andling:</w:t>
       </w:r>
     </w:p>
     <w:p>
@@ -3147,16 +3043,14 @@
         </w:rPr>
         <w:t xml:space="preserve">A system to properly output any </w:t>
       </w:r>
-      <w:proofErr w:type="gramStart"/>
-      <w:r>
-        <w:rPr>
-          <w:rFonts w:ascii="Times New Roman" w:hAnsi="Times New Roman" w:cs="Times New Roman"/>
-          <w:sz w:val="28"/>
-          <w:szCs w:val="28"/>
-        </w:rPr>
-        <w:t>potential</w:t>
-      </w:r>
-      <w:proofErr w:type="gramEnd"/>
+      <w:r>
+        <w:rPr>
+          <w:rFonts w:ascii="Times New Roman" w:hAnsi="Times New Roman" w:cs="Times New Roman"/>
+          <w:sz w:val="28"/>
+          <w:szCs w:val="28"/>
+        </w:rPr>
+        <w:t>potentially</w:t>
+      </w:r>
       <w:r>
         <w:rPr>
           <w:rFonts w:ascii="Times New Roman" w:hAnsi="Times New Roman" w:cs="Times New Roman"/>
@@ -3165,27 +3059,6 @@
         </w:rPr>
         <w:t xml:space="preserve"> fatal input errors or handling errors could’ve been added as an improvement.</w:t>
       </w:r>
-    </w:p>
-    <w:p>
-      <w:pPr>
-        <w:ind w:left="270"/>
-        <w:rPr>
-          <w:rFonts w:ascii="Times New Roman" w:hAnsi="Times New Roman" w:cs="Times New Roman"/>
-          <w:b/>
-          <w:bCs/>
-          <w:sz w:val="28"/>
-          <w:szCs w:val="28"/>
-        </w:rPr>
-      </w:pPr>
-    </w:p>
-    <w:p>
-      <w:pPr>
-        <w:rPr>
-          <w:rFonts w:ascii="Times New Roman" w:eastAsia="Times New Roman" w:hAnsi="Times New Roman" w:cs="Times New Roman"/>
-          <w:sz w:val="28"/>
-          <w:szCs w:val="28"/>
-        </w:rPr>
-      </w:pPr>
     </w:p>
     <w:sectPr>
       <w:pgSz w:w="12240" w:h="15840"/>
@@ -3589,6 +3462,119 @@
     </w:lvl>
   </w:abstractNum>
   <w:abstractNum w:abstractNumId="3" w15:restartNumberingAfterBreak="0">
+    <w:nsid w:val="0F0B5457"/>
+    <w:multiLevelType w:val="hybridMultilevel"/>
+    <w:tmpl w:val="BE1A9D80"/>
+    <w:lvl w:ilvl="0" w:tplc="04090001">
+      <w:start w:val="1"/>
+      <w:numFmt w:val="bullet"/>
+      <w:lvlText w:val=""/>
+      <w:lvlJc w:val="left"/>
+      <w:pPr>
+        <w:ind w:left="630" w:hanging="360"/>
+      </w:pPr>
+      <w:rPr>
+        <w:rFonts w:ascii="Symbol" w:hAnsi="Symbol" w:hint="default"/>
+      </w:rPr>
+    </w:lvl>
+    <w:lvl w:ilvl="1" w:tplc="FFFFFFFF" w:tentative="1">
+      <w:start w:val="1"/>
+      <w:numFmt w:val="bullet"/>
+      <w:lvlText w:val="o"/>
+      <w:lvlJc w:val="left"/>
+      <w:pPr>
+        <w:ind w:left="1350" w:hanging="360"/>
+      </w:pPr>
+      <w:rPr>
+        <w:rFonts w:ascii="Courier New" w:hAnsi="Courier New" w:cs="Courier New" w:hint="default"/>
+      </w:rPr>
+    </w:lvl>
+    <w:lvl w:ilvl="2" w:tplc="FFFFFFFF" w:tentative="1">
+      <w:start w:val="1"/>
+      <w:numFmt w:val="bullet"/>
+      <w:lvlText w:val=""/>
+      <w:lvlJc w:val="left"/>
+      <w:pPr>
+        <w:ind w:left="2070" w:hanging="360"/>
+      </w:pPr>
+      <w:rPr>
+        <w:rFonts w:ascii="Wingdings" w:hAnsi="Wingdings" w:hint="default"/>
+      </w:rPr>
+    </w:lvl>
+    <w:lvl w:ilvl="3" w:tplc="FFFFFFFF" w:tentative="1">
+      <w:start w:val="1"/>
+      <w:numFmt w:val="bullet"/>
+      <w:lvlText w:val=""/>
+      <w:lvlJc w:val="left"/>
+      <w:pPr>
+        <w:ind w:left="2790" w:hanging="360"/>
+      </w:pPr>
+      <w:rPr>
+        <w:rFonts w:ascii="Symbol" w:hAnsi="Symbol" w:hint="default"/>
+      </w:rPr>
+    </w:lvl>
+    <w:lvl w:ilvl="4" w:tplc="FFFFFFFF" w:tentative="1">
+      <w:start w:val="1"/>
+      <w:numFmt w:val="bullet"/>
+      <w:lvlText w:val="o"/>
+      <w:lvlJc w:val="left"/>
+      <w:pPr>
+        <w:ind w:left="3510" w:hanging="360"/>
+      </w:pPr>
+      <w:rPr>
+        <w:rFonts w:ascii="Courier New" w:hAnsi="Courier New" w:cs="Courier New" w:hint="default"/>
+      </w:rPr>
+    </w:lvl>
+    <w:lvl w:ilvl="5" w:tplc="FFFFFFFF" w:tentative="1">
+      <w:start w:val="1"/>
+      <w:numFmt w:val="bullet"/>
+      <w:lvlText w:val=""/>
+      <w:lvlJc w:val="left"/>
+      <w:pPr>
+        <w:ind w:left="4230" w:hanging="360"/>
+      </w:pPr>
+      <w:rPr>
+        <w:rFonts w:ascii="Wingdings" w:hAnsi="Wingdings" w:hint="default"/>
+      </w:rPr>
+    </w:lvl>
+    <w:lvl w:ilvl="6" w:tplc="FFFFFFFF" w:tentative="1">
+      <w:start w:val="1"/>
+      <w:numFmt w:val="bullet"/>
+      <w:lvlText w:val=""/>
+      <w:lvlJc w:val="left"/>
+      <w:pPr>
+        <w:ind w:left="4950" w:hanging="360"/>
+      </w:pPr>
+      <w:rPr>
+        <w:rFonts w:ascii="Symbol" w:hAnsi="Symbol" w:hint="default"/>
+      </w:rPr>
+    </w:lvl>
+    <w:lvl w:ilvl="7" w:tplc="FFFFFFFF" w:tentative="1">
+      <w:start w:val="1"/>
+      <w:numFmt w:val="bullet"/>
+      <w:lvlText w:val="o"/>
+      <w:lvlJc w:val="left"/>
+      <w:pPr>
+        <w:ind w:left="5670" w:hanging="360"/>
+      </w:pPr>
+      <w:rPr>
+        <w:rFonts w:ascii="Courier New" w:hAnsi="Courier New" w:cs="Courier New" w:hint="default"/>
+      </w:rPr>
+    </w:lvl>
+    <w:lvl w:ilvl="8" w:tplc="FFFFFFFF" w:tentative="1">
+      <w:start w:val="1"/>
+      <w:numFmt w:val="bullet"/>
+      <w:lvlText w:val=""/>
+      <w:lvlJc w:val="left"/>
+      <w:pPr>
+        <w:ind w:left="6390" w:hanging="360"/>
+      </w:pPr>
+      <w:rPr>
+        <w:rFonts w:ascii="Wingdings" w:hAnsi="Wingdings" w:hint="default"/>
+      </w:rPr>
+    </w:lvl>
+  </w:abstractNum>
+  <w:abstractNum w:abstractNumId="4" w15:restartNumberingAfterBreak="0">
     <w:nsid w:val="13183FFE"/>
     <w:multiLevelType w:val="hybridMultilevel"/>
     <w:tmpl w:val="539280B8"/>
@@ -3701,10 +3687,122 @@
       </w:rPr>
     </w:lvl>
   </w:abstractNum>
-  <w:abstractNum w:abstractNumId="4" w15:restartNumberingAfterBreak="0">
+  <w:abstractNum w:abstractNumId="5" w15:restartNumberingAfterBreak="0">
+    <w:nsid w:val="1EB23E75"/>
+    <w:multiLevelType w:val="hybridMultilevel"/>
+    <w:tmpl w:val="13E6D9CE"/>
+    <w:lvl w:ilvl="0" w:tplc="43E2C96E">
+      <w:numFmt w:val="bullet"/>
+      <w:lvlText w:val="-"/>
+      <w:lvlJc w:val="left"/>
+      <w:pPr>
+        <w:ind w:left="630" w:hanging="360"/>
+      </w:pPr>
+      <w:rPr>
+        <w:rFonts w:ascii="Times New Roman" w:eastAsiaTheme="minorHAnsi" w:hAnsi="Times New Roman" w:cs="Times New Roman" w:hint="default"/>
+      </w:rPr>
+    </w:lvl>
+    <w:lvl w:ilvl="1" w:tplc="FFFFFFFF" w:tentative="1">
+      <w:start w:val="1"/>
+      <w:numFmt w:val="bullet"/>
+      <w:lvlText w:val="o"/>
+      <w:lvlJc w:val="left"/>
+      <w:pPr>
+        <w:ind w:left="1350" w:hanging="360"/>
+      </w:pPr>
+      <w:rPr>
+        <w:rFonts w:ascii="Courier New" w:hAnsi="Courier New" w:cs="Courier New" w:hint="default"/>
+      </w:rPr>
+    </w:lvl>
+    <w:lvl w:ilvl="2" w:tplc="FFFFFFFF" w:tentative="1">
+      <w:start w:val="1"/>
+      <w:numFmt w:val="bullet"/>
+      <w:lvlText w:val=""/>
+      <w:lvlJc w:val="left"/>
+      <w:pPr>
+        <w:ind w:left="2070" w:hanging="360"/>
+      </w:pPr>
+      <w:rPr>
+        <w:rFonts w:ascii="Wingdings" w:hAnsi="Wingdings" w:hint="default"/>
+      </w:rPr>
+    </w:lvl>
+    <w:lvl w:ilvl="3" w:tplc="FFFFFFFF" w:tentative="1">
+      <w:start w:val="1"/>
+      <w:numFmt w:val="bullet"/>
+      <w:lvlText w:val=""/>
+      <w:lvlJc w:val="left"/>
+      <w:pPr>
+        <w:ind w:left="2790" w:hanging="360"/>
+      </w:pPr>
+      <w:rPr>
+        <w:rFonts w:ascii="Symbol" w:hAnsi="Symbol" w:hint="default"/>
+      </w:rPr>
+    </w:lvl>
+    <w:lvl w:ilvl="4" w:tplc="FFFFFFFF" w:tentative="1">
+      <w:start w:val="1"/>
+      <w:numFmt w:val="bullet"/>
+      <w:lvlText w:val="o"/>
+      <w:lvlJc w:val="left"/>
+      <w:pPr>
+        <w:ind w:left="3510" w:hanging="360"/>
+      </w:pPr>
+      <w:rPr>
+        <w:rFonts w:ascii="Courier New" w:hAnsi="Courier New" w:cs="Courier New" w:hint="default"/>
+      </w:rPr>
+    </w:lvl>
+    <w:lvl w:ilvl="5" w:tplc="FFFFFFFF" w:tentative="1">
+      <w:start w:val="1"/>
+      <w:numFmt w:val="bullet"/>
+      <w:lvlText w:val=""/>
+      <w:lvlJc w:val="left"/>
+      <w:pPr>
+        <w:ind w:left="4230" w:hanging="360"/>
+      </w:pPr>
+      <w:rPr>
+        <w:rFonts w:ascii="Wingdings" w:hAnsi="Wingdings" w:hint="default"/>
+      </w:rPr>
+    </w:lvl>
+    <w:lvl w:ilvl="6" w:tplc="FFFFFFFF" w:tentative="1">
+      <w:start w:val="1"/>
+      <w:numFmt w:val="bullet"/>
+      <w:lvlText w:val=""/>
+      <w:lvlJc w:val="left"/>
+      <w:pPr>
+        <w:ind w:left="4950" w:hanging="360"/>
+      </w:pPr>
+      <w:rPr>
+        <w:rFonts w:ascii="Symbol" w:hAnsi="Symbol" w:hint="default"/>
+      </w:rPr>
+    </w:lvl>
+    <w:lvl w:ilvl="7" w:tplc="FFFFFFFF" w:tentative="1">
+      <w:start w:val="1"/>
+      <w:numFmt w:val="bullet"/>
+      <w:lvlText w:val="o"/>
+      <w:lvlJc w:val="left"/>
+      <w:pPr>
+        <w:ind w:left="5670" w:hanging="360"/>
+      </w:pPr>
+      <w:rPr>
+        <w:rFonts w:ascii="Courier New" w:hAnsi="Courier New" w:cs="Courier New" w:hint="default"/>
+      </w:rPr>
+    </w:lvl>
+    <w:lvl w:ilvl="8" w:tplc="FFFFFFFF" w:tentative="1">
+      <w:start w:val="1"/>
+      <w:numFmt w:val="bullet"/>
+      <w:lvlText w:val=""/>
+      <w:lvlJc w:val="left"/>
+      <w:pPr>
+        <w:ind w:left="6390" w:hanging="360"/>
+      </w:pPr>
+      <w:rPr>
+        <w:rFonts w:ascii="Wingdings" w:hAnsi="Wingdings" w:hint="default"/>
+      </w:rPr>
+    </w:lvl>
+  </w:abstractNum>
+  <w:abstractNum w:abstractNumId="6" w15:restartNumberingAfterBreak="0">
     <w:nsid w:val="21BE226D"/>
     <w:multiLevelType w:val="hybridMultilevel"/>
-    <w:tmpl w:val="A600DD7C"/>
+    <w:tmpl w:val="82C64E1A"/>
     <w:lvl w:ilvl="0" w:tplc="04090001">
       <w:start w:val="1"/>
       <w:numFmt w:val="bullet"/>
@@ -3717,7 +3815,7 @@
         <w:rFonts w:ascii="Symbol" w:hAnsi="Symbol" w:hint="default"/>
       </w:rPr>
     </w:lvl>
-    <w:lvl w:ilvl="1" w:tplc="04090003" w:tentative="1">
+    <w:lvl w:ilvl="1" w:tplc="04090003">
       <w:start w:val="1"/>
       <w:numFmt w:val="bullet"/>
       <w:lvlText w:val="o"/>
@@ -3814,7 +3912,7 @@
       </w:rPr>
     </w:lvl>
   </w:abstractNum>
-  <w:abstractNum w:abstractNumId="5" w15:restartNumberingAfterBreak="0">
+  <w:abstractNum w:abstractNumId="7" w15:restartNumberingAfterBreak="0">
     <w:nsid w:val="22A672E5"/>
     <w:multiLevelType w:val="hybridMultilevel"/>
     <w:tmpl w:val="29C492B2"/>
@@ -3927,10 +4025,10 @@
       </w:rPr>
     </w:lvl>
   </w:abstractNum>
-  <w:abstractNum w:abstractNumId="6" w15:restartNumberingAfterBreak="0">
+  <w:abstractNum w:abstractNumId="8" w15:restartNumberingAfterBreak="0">
     <w:nsid w:val="2D4A36E7"/>
     <w:multiLevelType w:val="hybridMultilevel"/>
-    <w:tmpl w:val="6CE4F89E"/>
+    <w:tmpl w:val="6C8EF462"/>
     <w:lvl w:ilvl="0" w:tplc="43E2C96E">
       <w:numFmt w:val="bullet"/>
       <w:lvlText w:val="-"/>
@@ -4039,7 +4137,119 @@
       </w:rPr>
     </w:lvl>
   </w:abstractNum>
-  <w:abstractNum w:abstractNumId="7" w15:restartNumberingAfterBreak="0">
+  <w:abstractNum w:abstractNumId="9" w15:restartNumberingAfterBreak="0">
+    <w:nsid w:val="32385B76"/>
+    <w:multiLevelType w:val="hybridMultilevel"/>
+    <w:tmpl w:val="593850D2"/>
+    <w:lvl w:ilvl="0" w:tplc="43E2C96E">
+      <w:numFmt w:val="bullet"/>
+      <w:lvlText w:val="-"/>
+      <w:lvlJc w:val="left"/>
+      <w:pPr>
+        <w:ind w:left="720" w:hanging="360"/>
+      </w:pPr>
+      <w:rPr>
+        <w:rFonts w:ascii="Times New Roman" w:eastAsiaTheme="minorHAnsi" w:hAnsi="Times New Roman" w:cs="Times New Roman" w:hint="default"/>
+      </w:rPr>
+    </w:lvl>
+    <w:lvl w:ilvl="1" w:tplc="FFFFFFFF" w:tentative="1">
+      <w:start w:val="1"/>
+      <w:numFmt w:val="bullet"/>
+      <w:lvlText w:val="o"/>
+      <w:lvlJc w:val="left"/>
+      <w:pPr>
+        <w:ind w:left="1440" w:hanging="360"/>
+      </w:pPr>
+      <w:rPr>
+        <w:rFonts w:ascii="Courier New" w:hAnsi="Courier New" w:cs="Courier New" w:hint="default"/>
+      </w:rPr>
+    </w:lvl>
+    <w:lvl w:ilvl="2" w:tplc="FFFFFFFF" w:tentative="1">
+      <w:start w:val="1"/>
+      <w:numFmt w:val="bullet"/>
+      <w:lvlText w:val=""/>
+      <w:lvlJc w:val="left"/>
+      <w:pPr>
+        <w:ind w:left="2160" w:hanging="360"/>
+      </w:pPr>
+      <w:rPr>
+        <w:rFonts w:ascii="Wingdings" w:hAnsi="Wingdings" w:hint="default"/>
+      </w:rPr>
+    </w:lvl>
+    <w:lvl w:ilvl="3" w:tplc="FFFFFFFF" w:tentative="1">
+      <w:start w:val="1"/>
+      <w:numFmt w:val="bullet"/>
+      <w:lvlText w:val=""/>
+      <w:lvlJc w:val="left"/>
+      <w:pPr>
+        <w:ind w:left="2880" w:hanging="360"/>
+      </w:pPr>
+      <w:rPr>
+        <w:rFonts w:ascii="Symbol" w:hAnsi="Symbol" w:hint="default"/>
+      </w:rPr>
+    </w:lvl>
+    <w:lvl w:ilvl="4" w:tplc="FFFFFFFF" w:tentative="1">
+      <w:start w:val="1"/>
+      <w:numFmt w:val="bullet"/>
+      <w:lvlText w:val="o"/>
+      <w:lvlJc w:val="left"/>
+      <w:pPr>
+        <w:ind w:left="3600" w:hanging="360"/>
+      </w:pPr>
+      <w:rPr>
+        <w:rFonts w:ascii="Courier New" w:hAnsi="Courier New" w:cs="Courier New" w:hint="default"/>
+      </w:rPr>
+    </w:lvl>
+    <w:lvl w:ilvl="5" w:tplc="FFFFFFFF" w:tentative="1">
+      <w:start w:val="1"/>
+      <w:numFmt w:val="bullet"/>
+      <w:lvlText w:val=""/>
+      <w:lvlJc w:val="left"/>
+      <w:pPr>
+        <w:ind w:left="4320" w:hanging="360"/>
+      </w:pPr>
+      <w:rPr>
+        <w:rFonts w:ascii="Wingdings" w:hAnsi="Wingdings" w:hint="default"/>
+      </w:rPr>
+    </w:lvl>
+    <w:lvl w:ilvl="6" w:tplc="FFFFFFFF" w:tentative="1">
+      <w:start w:val="1"/>
+      <w:numFmt w:val="bullet"/>
+      <w:lvlText w:val=""/>
+      <w:lvlJc w:val="left"/>
+      <w:pPr>
+        <w:ind w:left="5040" w:hanging="360"/>
+      </w:pPr>
+      <w:rPr>
+        <w:rFonts w:ascii="Symbol" w:hAnsi="Symbol" w:hint="default"/>
+      </w:rPr>
+    </w:lvl>
+    <w:lvl w:ilvl="7" w:tplc="FFFFFFFF" w:tentative="1">
+      <w:start w:val="1"/>
+      <w:numFmt w:val="bullet"/>
+      <w:lvlText w:val="o"/>
+      <w:lvlJc w:val="left"/>
+      <w:pPr>
+        <w:ind w:left="5760" w:hanging="360"/>
+      </w:pPr>
+      <w:rPr>
+        <w:rFonts w:ascii="Courier New" w:hAnsi="Courier New" w:cs="Courier New" w:hint="default"/>
+      </w:rPr>
+    </w:lvl>
+    <w:lvl w:ilvl="8" w:tplc="FFFFFFFF" w:tentative="1">
+      <w:start w:val="1"/>
+      <w:numFmt w:val="bullet"/>
+      <w:lvlText w:val=""/>
+      <w:lvlJc w:val="left"/>
+      <w:pPr>
+        <w:ind w:left="6480" w:hanging="360"/>
+      </w:pPr>
+      <w:rPr>
+        <w:rFonts w:ascii="Wingdings" w:hAnsi="Wingdings" w:hint="default"/>
+      </w:rPr>
+    </w:lvl>
+  </w:abstractNum>
+  <w:abstractNum w:abstractNumId="10" w15:restartNumberingAfterBreak="0">
     <w:nsid w:val="39CC7D4D"/>
     <w:multiLevelType w:val="hybridMultilevel"/>
     <w:tmpl w:val="C6CABABE"/>
@@ -4152,7 +4362,231 @@
       </w:rPr>
     </w:lvl>
   </w:abstractNum>
-  <w:abstractNum w:abstractNumId="8" w15:restartNumberingAfterBreak="0">
+  <w:abstractNum w:abstractNumId="11" w15:restartNumberingAfterBreak="0">
+    <w:nsid w:val="4A160181"/>
+    <w:multiLevelType w:val="hybridMultilevel"/>
+    <w:tmpl w:val="D4C8A332"/>
+    <w:lvl w:ilvl="0" w:tplc="43E2C96E">
+      <w:numFmt w:val="bullet"/>
+      <w:lvlText w:val="-"/>
+      <w:lvlJc w:val="left"/>
+      <w:pPr>
+        <w:ind w:left="720" w:hanging="360"/>
+      </w:pPr>
+      <w:rPr>
+        <w:rFonts w:ascii="Times New Roman" w:eastAsiaTheme="minorHAnsi" w:hAnsi="Times New Roman" w:cs="Times New Roman" w:hint="default"/>
+      </w:rPr>
+    </w:lvl>
+    <w:lvl w:ilvl="1" w:tplc="FFFFFFFF">
+      <w:start w:val="1"/>
+      <w:numFmt w:val="bullet"/>
+      <w:lvlText w:val="o"/>
+      <w:lvlJc w:val="left"/>
+      <w:pPr>
+        <w:ind w:left="1440" w:hanging="360"/>
+      </w:pPr>
+      <w:rPr>
+        <w:rFonts w:ascii="Courier New" w:hAnsi="Courier New" w:cs="Courier New" w:hint="default"/>
+      </w:rPr>
+    </w:lvl>
+    <w:lvl w:ilvl="2" w:tplc="FFFFFFFF" w:tentative="1">
+      <w:start w:val="1"/>
+      <w:numFmt w:val="bullet"/>
+      <w:lvlText w:val=""/>
+      <w:lvlJc w:val="left"/>
+      <w:pPr>
+        <w:ind w:left="2160" w:hanging="360"/>
+      </w:pPr>
+      <w:rPr>
+        <w:rFonts w:ascii="Wingdings" w:hAnsi="Wingdings" w:hint="default"/>
+      </w:rPr>
+    </w:lvl>
+    <w:lvl w:ilvl="3" w:tplc="FFFFFFFF" w:tentative="1">
+      <w:start w:val="1"/>
+      <w:numFmt w:val="bullet"/>
+      <w:lvlText w:val=""/>
+      <w:lvlJc w:val="left"/>
+      <w:pPr>
+        <w:ind w:left="2880" w:hanging="360"/>
+      </w:pPr>
+      <w:rPr>
+        <w:rFonts w:ascii="Symbol" w:hAnsi="Symbol" w:hint="default"/>
+      </w:rPr>
+    </w:lvl>
+    <w:lvl w:ilvl="4" w:tplc="FFFFFFFF" w:tentative="1">
+      <w:start w:val="1"/>
+      <w:numFmt w:val="bullet"/>
+      <w:lvlText w:val="o"/>
+      <w:lvlJc w:val="left"/>
+      <w:pPr>
+        <w:ind w:left="3600" w:hanging="360"/>
+      </w:pPr>
+      <w:rPr>
+        <w:rFonts w:ascii="Courier New" w:hAnsi="Courier New" w:cs="Courier New" w:hint="default"/>
+      </w:rPr>
+    </w:lvl>
+    <w:lvl w:ilvl="5" w:tplc="FFFFFFFF" w:tentative="1">
+      <w:start w:val="1"/>
+      <w:numFmt w:val="bullet"/>
+      <w:lvlText w:val=""/>
+      <w:lvlJc w:val="left"/>
+      <w:pPr>
+        <w:ind w:left="4320" w:hanging="360"/>
+      </w:pPr>
+      <w:rPr>
+        <w:rFonts w:ascii="Wingdings" w:hAnsi="Wingdings" w:hint="default"/>
+      </w:rPr>
+    </w:lvl>
+    <w:lvl w:ilvl="6" w:tplc="FFFFFFFF" w:tentative="1">
+      <w:start w:val="1"/>
+      <w:numFmt w:val="bullet"/>
+      <w:lvlText w:val=""/>
+      <w:lvlJc w:val="left"/>
+      <w:pPr>
+        <w:ind w:left="5040" w:hanging="360"/>
+      </w:pPr>
+      <w:rPr>
+        <w:rFonts w:ascii="Symbol" w:hAnsi="Symbol" w:hint="default"/>
+      </w:rPr>
+    </w:lvl>
+    <w:lvl w:ilvl="7" w:tplc="FFFFFFFF" w:tentative="1">
+      <w:start w:val="1"/>
+      <w:numFmt w:val="bullet"/>
+      <w:lvlText w:val="o"/>
+      <w:lvlJc w:val="left"/>
+      <w:pPr>
+        <w:ind w:left="5760" w:hanging="360"/>
+      </w:pPr>
+      <w:rPr>
+        <w:rFonts w:ascii="Courier New" w:hAnsi="Courier New" w:cs="Courier New" w:hint="default"/>
+      </w:rPr>
+    </w:lvl>
+    <w:lvl w:ilvl="8" w:tplc="FFFFFFFF" w:tentative="1">
+      <w:start w:val="1"/>
+      <w:numFmt w:val="bullet"/>
+      <w:lvlText w:val=""/>
+      <w:lvlJc w:val="left"/>
+      <w:pPr>
+        <w:ind w:left="6480" w:hanging="360"/>
+      </w:pPr>
+      <w:rPr>
+        <w:rFonts w:ascii="Wingdings" w:hAnsi="Wingdings" w:hint="default"/>
+      </w:rPr>
+    </w:lvl>
+  </w:abstractNum>
+  <w:abstractNum w:abstractNumId="12" w15:restartNumberingAfterBreak="0">
+    <w:nsid w:val="50FF0BCA"/>
+    <w:multiLevelType w:val="hybridMultilevel"/>
+    <w:tmpl w:val="AA807950"/>
+    <w:lvl w:ilvl="0" w:tplc="43E2C96E">
+      <w:numFmt w:val="bullet"/>
+      <w:lvlText w:val="-"/>
+      <w:lvlJc w:val="left"/>
+      <w:pPr>
+        <w:ind w:left="720" w:hanging="360"/>
+      </w:pPr>
+      <w:rPr>
+        <w:rFonts w:ascii="Times New Roman" w:eastAsiaTheme="minorHAnsi" w:hAnsi="Times New Roman" w:cs="Times New Roman" w:hint="default"/>
+      </w:rPr>
+    </w:lvl>
+    <w:lvl w:ilvl="1" w:tplc="FFFFFFFF" w:tentative="1">
+      <w:start w:val="1"/>
+      <w:numFmt w:val="bullet"/>
+      <w:lvlText w:val="o"/>
+      <w:lvlJc w:val="left"/>
+      <w:pPr>
+        <w:ind w:left="1440" w:hanging="360"/>
+      </w:pPr>
+      <w:rPr>
+        <w:rFonts w:ascii="Courier New" w:hAnsi="Courier New" w:cs="Courier New" w:hint="default"/>
+      </w:rPr>
+    </w:lvl>
+    <w:lvl w:ilvl="2" w:tplc="FFFFFFFF" w:tentative="1">
+      <w:start w:val="1"/>
+      <w:numFmt w:val="bullet"/>
+      <w:lvlText w:val=""/>
+      <w:lvlJc w:val="left"/>
+      <w:pPr>
+        <w:ind w:left="2160" w:hanging="360"/>
+      </w:pPr>
+      <w:rPr>
+        <w:rFonts w:ascii="Wingdings" w:hAnsi="Wingdings" w:hint="default"/>
+      </w:rPr>
+    </w:lvl>
+    <w:lvl w:ilvl="3" w:tplc="FFFFFFFF" w:tentative="1">
+      <w:start w:val="1"/>
+      <w:numFmt w:val="bullet"/>
+      <w:lvlText w:val=""/>
+      <w:lvlJc w:val="left"/>
+      <w:pPr>
+        <w:ind w:left="2880" w:hanging="360"/>
+      </w:pPr>
+      <w:rPr>
+        <w:rFonts w:ascii="Symbol" w:hAnsi="Symbol" w:hint="default"/>
+      </w:rPr>
+    </w:lvl>
+    <w:lvl w:ilvl="4" w:tplc="FFFFFFFF" w:tentative="1">
+      <w:start w:val="1"/>
+      <w:numFmt w:val="bullet"/>
+      <w:lvlText w:val="o"/>
+      <w:lvlJc w:val="left"/>
+      <w:pPr>
+        <w:ind w:left="3600" w:hanging="360"/>
+      </w:pPr>
+      <w:rPr>
+        <w:rFonts w:ascii="Courier New" w:hAnsi="Courier New" w:cs="Courier New" w:hint="default"/>
+      </w:rPr>
+    </w:lvl>
+    <w:lvl w:ilvl="5" w:tplc="FFFFFFFF" w:tentative="1">
+      <w:start w:val="1"/>
+      <w:numFmt w:val="bullet"/>
+      <w:lvlText w:val=""/>
+      <w:lvlJc w:val="left"/>
+      <w:pPr>
+        <w:ind w:left="4320" w:hanging="360"/>
+      </w:pPr>
+      <w:rPr>
+        <w:rFonts w:ascii="Wingdings" w:hAnsi="Wingdings" w:hint="default"/>
+      </w:rPr>
+    </w:lvl>
+    <w:lvl w:ilvl="6" w:tplc="FFFFFFFF" w:tentative="1">
+      <w:start w:val="1"/>
+      <w:numFmt w:val="bullet"/>
+      <w:lvlText w:val=""/>
+      <w:lvlJc w:val="left"/>
+      <w:pPr>
+        <w:ind w:left="5040" w:hanging="360"/>
+      </w:pPr>
+      <w:rPr>
+        <w:rFonts w:ascii="Symbol" w:hAnsi="Symbol" w:hint="default"/>
+      </w:rPr>
+    </w:lvl>
+    <w:lvl w:ilvl="7" w:tplc="FFFFFFFF" w:tentative="1">
+      <w:start w:val="1"/>
+      <w:numFmt w:val="bullet"/>
+      <w:lvlText w:val="o"/>
+      <w:lvlJc w:val="left"/>
+      <w:pPr>
+        <w:ind w:left="5760" w:hanging="360"/>
+      </w:pPr>
+      <w:rPr>
+        <w:rFonts w:ascii="Courier New" w:hAnsi="Courier New" w:cs="Courier New" w:hint="default"/>
+      </w:rPr>
+    </w:lvl>
+    <w:lvl w:ilvl="8" w:tplc="FFFFFFFF" w:tentative="1">
+      <w:start w:val="1"/>
+      <w:numFmt w:val="bullet"/>
+      <w:lvlText w:val=""/>
+      <w:lvlJc w:val="left"/>
+      <w:pPr>
+        <w:ind w:left="6480" w:hanging="360"/>
+      </w:pPr>
+      <w:rPr>
+        <w:rFonts w:ascii="Wingdings" w:hAnsi="Wingdings" w:hint="default"/>
+      </w:rPr>
+    </w:lvl>
+  </w:abstractNum>
+  <w:abstractNum w:abstractNumId="13" w15:restartNumberingAfterBreak="0">
     <w:nsid w:val="5A721E43"/>
     <w:multiLevelType w:val="multilevel"/>
     <w:tmpl w:val="747AECBC"/>
@@ -4265,7 +4699,7 @@
       </w:rPr>
     </w:lvl>
   </w:abstractNum>
-  <w:abstractNum w:abstractNumId="9" w15:restartNumberingAfterBreak="0">
+  <w:abstractNum w:abstractNumId="14" w15:restartNumberingAfterBreak="0">
     <w:nsid w:val="63FB5C7E"/>
     <w:multiLevelType w:val="multilevel"/>
     <w:tmpl w:val="100E384A"/>
@@ -4378,7 +4812,120 @@
       </w:rPr>
     </w:lvl>
   </w:abstractNum>
-  <w:abstractNum w:abstractNumId="10" w15:restartNumberingAfterBreak="0">
+  <w:abstractNum w:abstractNumId="15" w15:restartNumberingAfterBreak="0">
+    <w:nsid w:val="67C36AD0"/>
+    <w:multiLevelType w:val="hybridMultilevel"/>
+    <w:tmpl w:val="1406665A"/>
+    <w:lvl w:ilvl="0" w:tplc="04090001">
+      <w:start w:val="1"/>
+      <w:numFmt w:val="bullet"/>
+      <w:lvlText w:val=""/>
+      <w:lvlJc w:val="left"/>
+      <w:pPr>
+        <w:ind w:left="720" w:hanging="360"/>
+      </w:pPr>
+      <w:rPr>
+        <w:rFonts w:ascii="Symbol" w:hAnsi="Symbol" w:hint="default"/>
+      </w:rPr>
+    </w:lvl>
+    <w:lvl w:ilvl="1" w:tplc="04090003" w:tentative="1">
+      <w:start w:val="1"/>
+      <w:numFmt w:val="bullet"/>
+      <w:lvlText w:val="o"/>
+      <w:lvlJc w:val="left"/>
+      <w:pPr>
+        <w:ind w:left="1440" w:hanging="360"/>
+      </w:pPr>
+      <w:rPr>
+        <w:rFonts w:ascii="Courier New" w:hAnsi="Courier New" w:cs="Courier New" w:hint="default"/>
+      </w:rPr>
+    </w:lvl>
+    <w:lvl w:ilvl="2" w:tplc="04090005" w:tentative="1">
+      <w:start w:val="1"/>
+      <w:numFmt w:val="bullet"/>
+      <w:lvlText w:val=""/>
+      <w:lvlJc w:val="left"/>
+      <w:pPr>
+        <w:ind w:left="2160" w:hanging="360"/>
+      </w:pPr>
+      <w:rPr>
+        <w:rFonts w:ascii="Wingdings" w:hAnsi="Wingdings" w:hint="default"/>
+      </w:rPr>
+    </w:lvl>
+    <w:lvl w:ilvl="3" w:tplc="04090001" w:tentative="1">
+      <w:start w:val="1"/>
+      <w:numFmt w:val="bullet"/>
+      <w:lvlText w:val=""/>
+      <w:lvlJc w:val="left"/>
+      <w:pPr>
+        <w:ind w:left="2880" w:hanging="360"/>
+      </w:pPr>
+      <w:rPr>
+        <w:rFonts w:ascii="Symbol" w:hAnsi="Symbol" w:hint="default"/>
+      </w:rPr>
+    </w:lvl>
+    <w:lvl w:ilvl="4" w:tplc="04090003" w:tentative="1">
+      <w:start w:val="1"/>
+      <w:numFmt w:val="bullet"/>
+      <w:lvlText w:val="o"/>
+      <w:lvlJc w:val="left"/>
+      <w:pPr>
+        <w:ind w:left="3600" w:hanging="360"/>
+      </w:pPr>
+      <w:rPr>
+        <w:rFonts w:ascii="Courier New" w:hAnsi="Courier New" w:cs="Courier New" w:hint="default"/>
+      </w:rPr>
+    </w:lvl>
+    <w:lvl w:ilvl="5" w:tplc="04090005" w:tentative="1">
+      <w:start w:val="1"/>
+      <w:numFmt w:val="bullet"/>
+      <w:lvlText w:val=""/>
+      <w:lvlJc w:val="left"/>
+      <w:pPr>
+        <w:ind w:left="4320" w:hanging="360"/>
+      </w:pPr>
+      <w:rPr>
+        <w:rFonts w:ascii="Wingdings" w:hAnsi="Wingdings" w:hint="default"/>
+      </w:rPr>
+    </w:lvl>
+    <w:lvl w:ilvl="6" w:tplc="04090001" w:tentative="1">
+      <w:start w:val="1"/>
+      <w:numFmt w:val="bullet"/>
+      <w:lvlText w:val=""/>
+      <w:lvlJc w:val="left"/>
+      <w:pPr>
+        <w:ind w:left="5040" w:hanging="360"/>
+      </w:pPr>
+      <w:rPr>
+        <w:rFonts w:ascii="Symbol" w:hAnsi="Symbol" w:hint="default"/>
+      </w:rPr>
+    </w:lvl>
+    <w:lvl w:ilvl="7" w:tplc="04090003" w:tentative="1">
+      <w:start w:val="1"/>
+      <w:numFmt w:val="bullet"/>
+      <w:lvlText w:val="o"/>
+      <w:lvlJc w:val="left"/>
+      <w:pPr>
+        <w:ind w:left="5760" w:hanging="360"/>
+      </w:pPr>
+      <w:rPr>
+        <w:rFonts w:ascii="Courier New" w:hAnsi="Courier New" w:cs="Courier New" w:hint="default"/>
+      </w:rPr>
+    </w:lvl>
+    <w:lvl w:ilvl="8" w:tplc="04090005" w:tentative="1">
+      <w:start w:val="1"/>
+      <w:numFmt w:val="bullet"/>
+      <w:lvlText w:val=""/>
+      <w:lvlJc w:val="left"/>
+      <w:pPr>
+        <w:ind w:left="6480" w:hanging="360"/>
+      </w:pPr>
+      <w:rPr>
+        <w:rFonts w:ascii="Wingdings" w:hAnsi="Wingdings" w:hint="default"/>
+      </w:rPr>
+    </w:lvl>
+  </w:abstractNum>
+  <w:abstractNum w:abstractNumId="16" w15:restartNumberingAfterBreak="0">
     <w:nsid w:val="76C70198"/>
     <w:multiLevelType w:val="hybridMultilevel"/>
     <w:tmpl w:val="95EE2F1C"/>
@@ -4491,7 +5038,7 @@
       </w:rPr>
     </w:lvl>
   </w:abstractNum>
-  <w:abstractNum w:abstractNumId="11" w15:restartNumberingAfterBreak="0">
+  <w:abstractNum w:abstractNumId="17" w15:restartNumberingAfterBreak="0">
     <w:nsid w:val="7E5963B2"/>
     <w:multiLevelType w:val="hybridMultilevel"/>
     <w:tmpl w:val="EDB60058"/>
@@ -4608,36 +5155,54 @@
     <w:abstractNumId w:val="2"/>
   </w:num>
   <w:num w:numId="2" w16cid:durableId="1876965936">
-    <w:abstractNumId w:val="9"/>
+    <w:abstractNumId w:val="14"/>
   </w:num>
   <w:num w:numId="3" w16cid:durableId="1239558940">
-    <w:abstractNumId w:val="8"/>
+    <w:abstractNumId w:val="13"/>
   </w:num>
   <w:num w:numId="4" w16cid:durableId="1387724816">
-    <w:abstractNumId w:val="4"/>
+    <w:abstractNumId w:val="6"/>
   </w:num>
   <w:num w:numId="5" w16cid:durableId="1225870651">
-    <w:abstractNumId w:val="6"/>
+    <w:abstractNumId w:val="8"/>
   </w:num>
   <w:num w:numId="6" w16cid:durableId="1996033321">
     <w:abstractNumId w:val="1"/>
   </w:num>
   <w:num w:numId="7" w16cid:durableId="349375579">
-    <w:abstractNumId w:val="5"/>
+    <w:abstractNumId w:val="7"/>
   </w:num>
   <w:num w:numId="8" w16cid:durableId="170875183">
-    <w:abstractNumId w:val="10"/>
+    <w:abstractNumId w:val="16"/>
   </w:num>
   <w:num w:numId="9" w16cid:durableId="956831915">
     <w:abstractNumId w:val="0"/>
   </w:num>
   <w:num w:numId="10" w16cid:durableId="132255611">
+    <w:abstractNumId w:val="4"/>
+  </w:num>
+  <w:num w:numId="11" w16cid:durableId="2032563347">
+    <w:abstractNumId w:val="10"/>
+  </w:num>
+  <w:num w:numId="12" w16cid:durableId="1030187875">
+    <w:abstractNumId w:val="17"/>
+  </w:num>
+  <w:num w:numId="13" w16cid:durableId="1240361389">
     <w:abstractNumId w:val="3"/>
   </w:num>
-  <w:num w:numId="11" w16cid:durableId="2032563347">
-    <w:abstractNumId w:val="7"/>
+  <w:num w:numId="14" w16cid:durableId="690029513">
+    <w:abstractNumId w:val="15"/>
   </w:num>
-  <w:num w:numId="12" w16cid:durableId="1030187875">
+  <w:num w:numId="15" w16cid:durableId="2062944171">
+    <w:abstractNumId w:val="12"/>
+  </w:num>
+  <w:num w:numId="16" w16cid:durableId="206913811">
+    <w:abstractNumId w:val="9"/>
+  </w:num>
+  <w:num w:numId="17" w16cid:durableId="1238440467">
+    <w:abstractNumId w:val="5"/>
+  </w:num>
+  <w:num w:numId="18" w16cid:durableId="1546598666">
     <w:abstractNumId w:val="11"/>
   </w:num>
 </w:numbering>
@@ -5064,7 +5629,6 @@
     <w:basedOn w:val="Normal"/>
     <w:next w:val="Normal"/>
     <w:uiPriority w:val="9"/>
-    <w:semiHidden/>
     <w:unhideWhenUsed/>
     <w:qFormat/>
     <w:pPr>

</xml_diff>